<commit_message>
Cambiamenti al mockup e documento OO
</commit_message>
<xml_diff>
--- a/Object orientation/Documento OO.docx
+++ b/Object orientation/Documento OO.docx
@@ -258,21 +258,7 @@
           <w:sz w:val="28"/>
           <w:szCs w:val="28"/>
         </w:rPr>
-        <w:t>INSEGNAMENTO DI</w:t>
-      </w:r>
-      <w:r>
-        <w:rPr>
-          <w:sz w:val="28"/>
-          <w:szCs w:val="28"/>
-        </w:rPr>
-        <w:t xml:space="preserve"> OBJECT ORIENTATION</w:t>
-      </w:r>
-      <w:r>
-        <w:rPr>
-          <w:sz w:val="28"/>
-          <w:szCs w:val="28"/>
-        </w:rPr>
-        <w:t xml:space="preserve"> ANNO ACCADEMICO 2019/2020</w:t>
+        <w:t>INSEGNAMENTO DI OBJECT ORIENTATION ANNO ACCADEMICO 2019/2020</w:t>
       </w:r>
     </w:p>
     <w:p>
@@ -505,15 +491,7 @@
           <w:szCs w:val="24"/>
         </w:rPr>
         <w:tab/>
-        <w:t xml:space="preserve">    Prof. </w:t>
-      </w:r>
-      <w:r>
-        <w:rPr>
-          <w:rStyle w:val="SubtleEmphasis"/>
-          <w:sz w:val="24"/>
-          <w:szCs w:val="24"/>
-        </w:rPr>
-        <w:t>Sergio di Martino</w:t>
+        <w:t xml:space="preserve">    Prof. Sergio di Martino</w:t>
       </w:r>
     </w:p>
     <w:p>
@@ -629,7 +607,21 @@
           <w:sz w:val="28"/>
           <w:szCs w:val="28"/>
         </w:rPr>
-        <w:t>Gestione di vendite e rifornimenti effettuati, permettendo di crearne nuove</w:t>
+        <w:t>Gestione di vendite e rifornimenti, permettendo di</w:t>
+      </w:r>
+      <w:r>
+        <w:rPr>
+          <w:sz w:val="28"/>
+          <w:szCs w:val="28"/>
+        </w:rPr>
+        <w:t xml:space="preserve"> effettuarne</w:t>
+      </w:r>
+      <w:r>
+        <w:rPr>
+          <w:sz w:val="28"/>
+          <w:szCs w:val="28"/>
+        </w:rPr>
+        <w:t xml:space="preserve"> nuove</w:t>
       </w:r>
     </w:p>
     <w:p>
@@ -704,7 +696,21 @@
           <w:sz w:val="28"/>
           <w:szCs w:val="28"/>
         </w:rPr>
-        <w:t xml:space="preserve">Viene effettuata una connessione con una base di dati implementata con PostgreSQL 12. Il driver che permette la connession al DBMS si trova nella cartella </w:t>
+        <w:t>Viene effettuata una connessione con una base di dati implementata con PostgreSQL 12. Il driver che permette la connession</w:t>
+      </w:r>
+      <w:r>
+        <w:rPr>
+          <w:sz w:val="28"/>
+          <w:szCs w:val="28"/>
+        </w:rPr>
+        <w:t>e</w:t>
+      </w:r>
+      <w:r>
+        <w:rPr>
+          <w:sz w:val="28"/>
+          <w:szCs w:val="28"/>
+        </w:rPr>
+        <w:t xml:space="preserve"> al DBMS si trova nella cartella </w:t>
       </w:r>
       <w:r>
         <w:rPr>
@@ -731,34 +737,34 @@
         </w:rPr>
         <w:t>del codice sorgente</w:t>
       </w:r>
+      <w:r>
+        <w:rPr>
+          <w:sz w:val="28"/>
+          <w:szCs w:val="28"/>
+        </w:rPr>
+        <w:t>.</w:t>
+      </w:r>
+    </w:p>
+    <w:p>
+      <w:pPr>
+        <w:rPr>
+          <w:b/>
+          <w:bCs/>
+          <w:sz w:val="28"/>
+          <w:szCs w:val="28"/>
+        </w:rPr>
+      </w:pPr>
+      <w:r>
+        <w:rPr>
+          <w:b/>
+          <w:bCs/>
+          <w:sz w:val="28"/>
+          <w:szCs w:val="28"/>
+        </w:rPr>
+        <w:t xml:space="preserve">      </w:t>
+      </w:r>
       <w:bookmarkStart w:id="0" w:name="_GoBack"/>
       <w:bookmarkEnd w:id="0"/>
-      <w:r>
-        <w:rPr>
-          <w:sz w:val="28"/>
-          <w:szCs w:val="28"/>
-        </w:rPr>
-        <w:t>.</w:t>
-      </w:r>
-    </w:p>
-    <w:p>
-      <w:pPr>
-        <w:rPr>
-          <w:b/>
-          <w:bCs/>
-          <w:sz w:val="28"/>
-          <w:szCs w:val="28"/>
-        </w:rPr>
-      </w:pPr>
-      <w:r>
-        <w:rPr>
-          <w:b/>
-          <w:bCs/>
-          <w:sz w:val="28"/>
-          <w:szCs w:val="28"/>
-        </w:rPr>
-        <w:t xml:space="preserve">      </w:t>
-      </w:r>
     </w:p>
     <w:p>
       <w:pPr>

</xml_diff>

<commit_message>
Aggornato documento OO, miglioramenti nel codice
</commit_message>
<xml_diff>
--- a/Object orientation/Documento OO.docx
+++ b/Object orientation/Documento OO.docx
@@ -533,6 +533,7 @@
         <w:rPr>
           <w:b/>
           <w:bCs/>
+          <w:color w:val="2F5496" w:themeColor="accent1" w:themeShade="BF"/>
           <w:sz w:val="44"/>
           <w:szCs w:val="44"/>
         </w:rPr>
@@ -541,9 +542,11 @@
         <w:rPr>
           <w:b/>
           <w:bCs/>
+          <w:color w:val="2F5496" w:themeColor="accent1" w:themeShade="BF"/>
           <w:sz w:val="44"/>
           <w:szCs w:val="44"/>
         </w:rPr>
+        <w:lastRenderedPageBreak/>
         <w:t>Introduzione</w:t>
       </w:r>
     </w:p>
@@ -763,32 +766,2073 @@
         </w:rPr>
         <w:t xml:space="preserve">      </w:t>
       </w:r>
+    </w:p>
+    <w:p>
+      <w:pPr>
+        <w:rPr>
+          <w:b/>
+          <w:bCs/>
+          <w:sz w:val="28"/>
+          <w:szCs w:val="28"/>
+        </w:rPr>
+      </w:pPr>
+      <w:r>
+        <w:rPr>
+          <w:b/>
+          <w:bCs/>
+          <w:sz w:val="28"/>
+          <w:szCs w:val="28"/>
+        </w:rPr>
+        <w:t xml:space="preserve">     </w:t>
+      </w:r>
+    </w:p>
+    <w:p>
+      <w:pPr>
+        <w:rPr>
+          <w:b/>
+          <w:bCs/>
+          <w:sz w:val="28"/>
+          <w:szCs w:val="28"/>
+        </w:rPr>
+      </w:pPr>
+    </w:p>
+    <w:p>
+      <w:pPr>
+        <w:rPr>
+          <w:b/>
+          <w:bCs/>
+          <w:sz w:val="28"/>
+          <w:szCs w:val="28"/>
+        </w:rPr>
+      </w:pPr>
+    </w:p>
+    <w:p>
+      <w:pPr>
+        <w:rPr>
+          <w:b/>
+          <w:bCs/>
+          <w:sz w:val="28"/>
+          <w:szCs w:val="28"/>
+        </w:rPr>
+      </w:pPr>
+    </w:p>
+    <w:p>
+      <w:pPr>
+        <w:rPr>
+          <w:b/>
+          <w:bCs/>
+          <w:sz w:val="28"/>
+          <w:szCs w:val="28"/>
+        </w:rPr>
+      </w:pPr>
+    </w:p>
+    <w:p>
+      <w:pPr>
+        <w:rPr>
+          <w:b/>
+          <w:bCs/>
+          <w:sz w:val="28"/>
+          <w:szCs w:val="28"/>
+        </w:rPr>
+      </w:pPr>
+    </w:p>
+    <w:p>
+      <w:pPr>
+        <w:rPr>
+          <w:b/>
+          <w:bCs/>
+          <w:sz w:val="28"/>
+          <w:szCs w:val="28"/>
+        </w:rPr>
+      </w:pPr>
+    </w:p>
+    <w:p>
+      <w:pPr>
+        <w:rPr>
+          <w:b/>
+          <w:bCs/>
+          <w:sz w:val="28"/>
+          <w:szCs w:val="28"/>
+        </w:rPr>
+      </w:pPr>
+    </w:p>
+    <w:p>
+      <w:pPr>
+        <w:rPr>
+          <w:b/>
+          <w:bCs/>
+          <w:sz w:val="28"/>
+          <w:szCs w:val="28"/>
+        </w:rPr>
+      </w:pPr>
+    </w:p>
+    <w:p>
+      <w:pPr>
+        <w:rPr>
+          <w:b/>
+          <w:bCs/>
+          <w:sz w:val="28"/>
+          <w:szCs w:val="28"/>
+        </w:rPr>
+      </w:pPr>
+    </w:p>
+    <w:p>
+      <w:pPr>
+        <w:rPr>
+          <w:b/>
+          <w:bCs/>
+          <w:sz w:val="28"/>
+          <w:szCs w:val="28"/>
+        </w:rPr>
+      </w:pPr>
+    </w:p>
+    <w:p>
+      <w:pPr>
+        <w:rPr>
+          <w:b/>
+          <w:bCs/>
+          <w:sz w:val="28"/>
+          <w:szCs w:val="28"/>
+        </w:rPr>
+      </w:pPr>
+    </w:p>
+    <w:p>
+      <w:pPr>
+        <w:rPr>
+          <w:b/>
+          <w:bCs/>
+          <w:sz w:val="28"/>
+          <w:szCs w:val="28"/>
+        </w:rPr>
+      </w:pPr>
+    </w:p>
+    <w:p>
+      <w:pPr>
+        <w:rPr>
+          <w:b/>
+          <w:bCs/>
+          <w:sz w:val="28"/>
+          <w:szCs w:val="28"/>
+        </w:rPr>
+      </w:pPr>
+    </w:p>
+    <w:p>
+      <w:pPr>
+        <w:rPr>
+          <w:b/>
+          <w:bCs/>
+          <w:sz w:val="28"/>
+          <w:szCs w:val="28"/>
+        </w:rPr>
+      </w:pPr>
+    </w:p>
+    <w:p>
+      <w:pPr>
+        <w:pStyle w:val="Title"/>
+        <w:pBdr>
+          <w:bottom w:val="single" w:sz="4" w:space="1" w:color="000000"/>
+        </w:pBdr>
+        <w:rPr>
+          <w:b/>
+          <w:bCs/>
+          <w:color w:val="2F5496" w:themeColor="accent1" w:themeShade="BF"/>
+          <w:sz w:val="44"/>
+          <w:szCs w:val="44"/>
+        </w:rPr>
+      </w:pPr>
+      <w:r>
+        <w:rPr>
+          <w:b/>
+          <w:bCs/>
+          <w:color w:val="2F5496" w:themeColor="accent1" w:themeShade="BF"/>
+          <w:sz w:val="44"/>
+          <w:szCs w:val="44"/>
+        </w:rPr>
+        <w:lastRenderedPageBreak/>
+        <w:t>Mockup</w:t>
+      </w:r>
+    </w:p>
+    <w:p/>
+    <w:p>
+      <w:r>
+        <w:rPr>
+          <w:sz w:val="28"/>
+          <w:szCs w:val="28"/>
+        </w:rPr>
+        <w:t>La seguente immagine rappresenta</w:t>
+      </w:r>
+      <w:r>
+        <w:rPr>
+          <w:sz w:val="28"/>
+          <w:szCs w:val="28"/>
+        </w:rPr>
+        <w:t xml:space="preserve"> </w:t>
+      </w:r>
+      <w:r>
+        <w:rPr>
+          <w:sz w:val="28"/>
+          <w:szCs w:val="28"/>
+        </w:rPr>
+        <w:t>i</w:t>
+      </w:r>
+      <w:r>
+        <w:rPr>
+          <w:sz w:val="28"/>
+          <w:szCs w:val="28"/>
+        </w:rPr>
+        <w:t>l mockup che descrive le interazioni base tra i diversi frame.</w:t>
+      </w:r>
+      <w:r>
+        <w:rPr>
+          <w:sz w:val="28"/>
+          <w:szCs w:val="28"/>
+        </w:rPr>
+        <w:t xml:space="preserve"> Un’immagine per intero può essere trovata nella cartella contente il PDF.</w:t>
+      </w:r>
+    </w:p>
+    <w:p/>
+    <w:p>
+      <w:pPr>
+        <w:rPr>
+          <w:b/>
+          <w:bCs/>
+          <w:sz w:val="28"/>
+          <w:szCs w:val="28"/>
+        </w:rPr>
+      </w:pPr>
+      <w:r>
+        <w:rPr>
+          <w:noProof/>
+          <w:sz w:val="28"/>
+          <w:szCs w:val="28"/>
+        </w:rPr>
+        <w:drawing>
+          <wp:inline distT="0" distB="0" distL="0" distR="0" wp14:anchorId="3809769C" wp14:editId="5F9EDD46">
+            <wp:extent cx="6645910" cy="4568951"/>
+            <wp:effectExtent l="0" t="0" r="2540" b="3175"/>
+            <wp:docPr id="8" name="Picture 8"/>
+            <wp:cNvGraphicFramePr>
+              <a:graphicFrameLocks xmlns:a="http://schemas.openxmlformats.org/drawingml/2006/main" noChangeAspect="1"/>
+            </wp:cNvGraphicFramePr>
+            <a:graphic xmlns:a="http://schemas.openxmlformats.org/drawingml/2006/main">
+              <a:graphicData uri="http://schemas.openxmlformats.org/drawingml/2006/picture">
+                <pic:pic xmlns:pic="http://schemas.openxmlformats.org/drawingml/2006/picture">
+                  <pic:nvPicPr>
+                    <pic:cNvPr id="0" name="Picture 4"/>
+                    <pic:cNvPicPr>
+                      <a:picLocks noChangeAspect="1" noChangeArrowheads="1"/>
+                    </pic:cNvPicPr>
+                  </pic:nvPicPr>
+                  <pic:blipFill>
+                    <a:blip r:embed="rId9" cstate="print">
+                      <a:extLst>
+                        <a:ext uri="{28A0092B-C50C-407E-A947-70E740481C1C}">
+                          <a14:useLocalDpi xmlns:a14="http://schemas.microsoft.com/office/drawing/2010/main" val="0"/>
+                        </a:ext>
+                      </a:extLst>
+                    </a:blip>
+                    <a:srcRect/>
+                    <a:stretch>
+                      <a:fillRect/>
+                    </a:stretch>
+                  </pic:blipFill>
+                  <pic:spPr bwMode="auto">
+                    <a:xfrm>
+                      <a:off x="0" y="0"/>
+                      <a:ext cx="6645910" cy="4568951"/>
+                    </a:xfrm>
+                    <a:prstGeom prst="rect">
+                      <a:avLst/>
+                    </a:prstGeom>
+                    <a:noFill/>
+                    <a:ln>
+                      <a:noFill/>
+                    </a:ln>
+                  </pic:spPr>
+                </pic:pic>
+              </a:graphicData>
+            </a:graphic>
+          </wp:inline>
+        </w:drawing>
+      </w:r>
+      <w:r>
+        <w:rPr>
+          <w:sz w:val="28"/>
+          <w:szCs w:val="28"/>
+        </w:rPr>
+        <w:br/>
+        <w:t>In seguito verranno brevemente descritte le funzionalità di ogni frame che fa parte del programma.</w:t>
+      </w:r>
+    </w:p>
+    <w:p>
+      <w:pPr>
+        <w:rPr>
+          <w:sz w:val="28"/>
+          <w:szCs w:val="28"/>
+        </w:rPr>
+      </w:pPr>
+    </w:p>
+    <w:p>
+      <w:pPr>
+        <w:rPr>
+          <w:sz w:val="28"/>
+          <w:szCs w:val="28"/>
+        </w:rPr>
+      </w:pPr>
+    </w:p>
+    <w:p>
+      <w:pPr>
+        <w:rPr>
+          <w:sz w:val="28"/>
+          <w:szCs w:val="28"/>
+        </w:rPr>
+      </w:pPr>
+    </w:p>
+    <w:p>
+      <w:pPr>
+        <w:rPr>
+          <w:sz w:val="28"/>
+          <w:szCs w:val="28"/>
+        </w:rPr>
+      </w:pPr>
+    </w:p>
+    <w:p>
+      <w:pPr>
+        <w:rPr>
+          <w:sz w:val="28"/>
+          <w:szCs w:val="28"/>
+        </w:rPr>
+      </w:pPr>
+    </w:p>
+    <w:p>
+      <w:pPr>
+        <w:rPr>
+          <w:sz w:val="28"/>
+          <w:szCs w:val="28"/>
+        </w:rPr>
+      </w:pPr>
+    </w:p>
+    <w:p>
+      <w:pPr>
+        <w:rPr>
+          <w:sz w:val="28"/>
+          <w:szCs w:val="28"/>
+        </w:rPr>
+      </w:pPr>
+    </w:p>
+    <w:p>
+      <w:pPr>
+        <w:rPr>
+          <w:sz w:val="28"/>
+          <w:szCs w:val="28"/>
+        </w:rPr>
+      </w:pPr>
+    </w:p>
+    <w:p>
+      <w:pPr>
+        <w:rPr>
+          <w:sz w:val="28"/>
+          <w:szCs w:val="28"/>
+        </w:rPr>
+      </w:pPr>
+    </w:p>
+    <w:p>
+      <w:pPr>
+        <w:rPr>
+          <w:b/>
+          <w:bCs/>
+          <w:color w:val="2F5496" w:themeColor="accent1" w:themeShade="BF"/>
+          <w:sz w:val="32"/>
+          <w:szCs w:val="32"/>
+          <w:u w:val="single"/>
+        </w:rPr>
+      </w:pPr>
+      <w:r>
+        <w:rPr>
+          <w:b/>
+          <w:bCs/>
+          <w:color w:val="2F5496" w:themeColor="accent1" w:themeShade="BF"/>
+          <w:sz w:val="32"/>
+          <w:szCs w:val="32"/>
+          <w:u w:val="single"/>
+        </w:rPr>
+        <w:lastRenderedPageBreak/>
+        <w:t>Home Page</w:t>
+      </w:r>
+    </w:p>
+    <w:p>
+      <w:pPr>
+        <w:rPr>
+          <w:sz w:val="28"/>
+          <w:szCs w:val="28"/>
+        </w:rPr>
+      </w:pPr>
+      <w:r>
+        <w:rPr>
+          <w:sz w:val="28"/>
+          <w:szCs w:val="28"/>
+        </w:rPr>
+        <w:t>È la prima finestra che viene mostrata all’avvio del programma.</w:t>
+      </w:r>
+    </w:p>
+    <w:p>
+      <w:pPr>
+        <w:rPr>
+          <w:noProof/>
+          <w:sz w:val="28"/>
+          <w:szCs w:val="28"/>
+        </w:rPr>
+      </w:pPr>
+      <w:r>
+        <w:rPr>
+          <w:sz w:val="28"/>
+          <w:szCs w:val="28"/>
+        </w:rPr>
+        <w:t xml:space="preserve">Permette l’accesso a </w:t>
+      </w:r>
+      <w:r>
+        <w:rPr>
+          <w:b/>
+          <w:bCs/>
+          <w:i/>
+          <w:iCs/>
+          <w:sz w:val="28"/>
+          <w:szCs w:val="28"/>
+        </w:rPr>
+        <w:t>f</w:t>
+      </w:r>
+      <w:r>
+        <w:rPr>
+          <w:b/>
+          <w:bCs/>
+          <w:i/>
+          <w:iCs/>
+          <w:sz w:val="28"/>
+          <w:szCs w:val="28"/>
+        </w:rPr>
+        <w:t>inestraVendite</w:t>
+      </w:r>
+      <w:r>
+        <w:rPr>
+          <w:sz w:val="28"/>
+          <w:szCs w:val="28"/>
+        </w:rPr>
+        <w:t xml:space="preserve"> e </w:t>
+      </w:r>
+      <w:r>
+        <w:rPr>
+          <w:b/>
+          <w:bCs/>
+          <w:i/>
+          <w:iCs/>
+          <w:sz w:val="28"/>
+          <w:szCs w:val="28"/>
+        </w:rPr>
+        <w:t>f</w:t>
+      </w:r>
+      <w:r>
+        <w:rPr>
+          <w:b/>
+          <w:bCs/>
+          <w:i/>
+          <w:iCs/>
+          <w:sz w:val="28"/>
+          <w:szCs w:val="28"/>
+        </w:rPr>
+        <w:t>inestraInventario</w:t>
+      </w:r>
+      <w:r>
+        <w:rPr>
+          <w:sz w:val="28"/>
+          <w:szCs w:val="28"/>
+        </w:rPr>
+        <w:t>.</w:t>
+      </w:r>
+      <w:r>
+        <w:rPr>
+          <w:noProof/>
+          <w:sz w:val="28"/>
+          <w:szCs w:val="28"/>
+        </w:rPr>
+        <w:t xml:space="preserve"> </w:t>
+      </w:r>
+    </w:p>
+    <w:p>
+      <w:pPr>
+        <w:rPr>
+          <w:noProof/>
+          <w:sz w:val="28"/>
+          <w:szCs w:val="28"/>
+        </w:rPr>
+      </w:pPr>
+    </w:p>
+    <w:p>
+      <w:pPr>
+        <w:rPr>
+          <w:sz w:val="28"/>
+          <w:szCs w:val="28"/>
+        </w:rPr>
+      </w:pPr>
+      <w:r>
+        <w:rPr>
+          <w:noProof/>
+          <w:sz w:val="28"/>
+          <w:szCs w:val="28"/>
+        </w:rPr>
+        <w:drawing>
+          <wp:inline distT="0" distB="0" distL="0" distR="0" wp14:anchorId="7AB0E249" wp14:editId="4EAE3897">
+            <wp:extent cx="4592955" cy="4455160"/>
+            <wp:effectExtent l="114300" t="114300" r="112395" b="116840"/>
+            <wp:docPr id="5" name="Picture 5"/>
+            <wp:cNvGraphicFramePr>
+              <a:graphicFrameLocks xmlns:a="http://schemas.openxmlformats.org/drawingml/2006/main" noChangeAspect="1"/>
+            </wp:cNvGraphicFramePr>
+            <a:graphic xmlns:a="http://schemas.openxmlformats.org/drawingml/2006/main">
+              <a:graphicData uri="http://schemas.openxmlformats.org/drawingml/2006/picture">
+                <pic:pic xmlns:pic="http://schemas.openxmlformats.org/drawingml/2006/picture">
+                  <pic:nvPicPr>
+                    <pic:cNvPr id="0" name="Picture 1"/>
+                    <pic:cNvPicPr>
+                      <a:picLocks noChangeAspect="1" noChangeArrowheads="1"/>
+                    </pic:cNvPicPr>
+                  </pic:nvPicPr>
+                  <pic:blipFill>
+                    <a:blip r:embed="rId10">
+                      <a:extLst>
+                        <a:ext uri="{28A0092B-C50C-407E-A947-70E740481C1C}">
+                          <a14:useLocalDpi xmlns:a14="http://schemas.microsoft.com/office/drawing/2010/main" val="0"/>
+                        </a:ext>
+                      </a:extLst>
+                    </a:blip>
+                    <a:srcRect/>
+                    <a:stretch>
+                      <a:fillRect/>
+                    </a:stretch>
+                  </pic:blipFill>
+                  <pic:spPr bwMode="auto">
+                    <a:xfrm>
+                      <a:off x="0" y="0"/>
+                      <a:ext cx="4592955" cy="4455160"/>
+                    </a:xfrm>
+                    <a:prstGeom prst="rect">
+                      <a:avLst/>
+                    </a:prstGeom>
+                    <a:noFill/>
+                    <a:ln>
+                      <a:noFill/>
+                    </a:ln>
+                    <a:effectLst>
+                      <a:outerShdw blurRad="63500" sx="102000" sy="102000" algn="ctr" rotWithShape="0">
+                        <a:prstClr val="black">
+                          <a:alpha val="40000"/>
+                        </a:prstClr>
+                      </a:outerShdw>
+                    </a:effectLst>
+                  </pic:spPr>
+                </pic:pic>
+              </a:graphicData>
+            </a:graphic>
+          </wp:inline>
+        </w:drawing>
+      </w:r>
+    </w:p>
+    <w:p>
+      <w:pPr>
+        <w:rPr>
+          <w:sz w:val="28"/>
+          <w:szCs w:val="28"/>
+        </w:rPr>
+      </w:pPr>
+    </w:p>
+    <w:p>
+      <w:pPr>
+        <w:rPr>
+          <w:sz w:val="28"/>
+          <w:szCs w:val="28"/>
+        </w:rPr>
+      </w:pPr>
+    </w:p>
+    <w:p>
+      <w:pPr>
+        <w:rPr>
+          <w:sz w:val="28"/>
+          <w:szCs w:val="28"/>
+        </w:rPr>
+      </w:pPr>
+    </w:p>
+    <w:p>
+      <w:pPr>
+        <w:rPr>
+          <w:sz w:val="28"/>
+          <w:szCs w:val="28"/>
+        </w:rPr>
+      </w:pPr>
+    </w:p>
+    <w:p>
+      <w:pPr>
+        <w:rPr>
+          <w:sz w:val="28"/>
+          <w:szCs w:val="28"/>
+        </w:rPr>
+      </w:pPr>
+    </w:p>
+    <w:p>
+      <w:pPr>
+        <w:rPr>
+          <w:sz w:val="28"/>
+          <w:szCs w:val="28"/>
+        </w:rPr>
+      </w:pPr>
+    </w:p>
+    <w:p>
+      <w:pPr>
+        <w:rPr>
+          <w:sz w:val="28"/>
+          <w:szCs w:val="28"/>
+        </w:rPr>
+      </w:pPr>
+    </w:p>
+    <w:p>
+      <w:pPr>
+        <w:rPr>
+          <w:sz w:val="28"/>
+          <w:szCs w:val="28"/>
+        </w:rPr>
+      </w:pPr>
+    </w:p>
+    <w:p>
+      <w:pPr>
+        <w:rPr>
+          <w:sz w:val="28"/>
+          <w:szCs w:val="28"/>
+        </w:rPr>
+      </w:pPr>
+    </w:p>
+    <w:p>
+      <w:pPr>
+        <w:rPr>
+          <w:sz w:val="28"/>
+          <w:szCs w:val="28"/>
+        </w:rPr>
+      </w:pPr>
+    </w:p>
+    <w:p>
+      <w:pPr>
+        <w:rPr>
+          <w:b/>
+          <w:bCs/>
+          <w:color w:val="2F5496" w:themeColor="accent1" w:themeShade="BF"/>
+          <w:sz w:val="32"/>
+          <w:szCs w:val="32"/>
+          <w:u w:val="single"/>
+        </w:rPr>
+      </w:pPr>
+      <w:r>
+        <w:rPr>
+          <w:b/>
+          <w:bCs/>
+          <w:color w:val="2F5496" w:themeColor="accent1" w:themeShade="BF"/>
+          <w:sz w:val="32"/>
+          <w:szCs w:val="32"/>
+          <w:u w:val="single"/>
+        </w:rPr>
+        <w:lastRenderedPageBreak/>
+        <w:t>FinestraVendite</w:t>
+      </w:r>
+    </w:p>
+    <w:p>
+      <w:pPr>
+        <w:rPr>
+          <w:sz w:val="28"/>
+          <w:szCs w:val="28"/>
+        </w:rPr>
+      </w:pPr>
+      <w:r>
+        <w:rPr>
+          <w:sz w:val="28"/>
+          <w:szCs w:val="28"/>
+        </w:rPr>
+        <w:t>Mostra i dati di tutte le vendite effettuate in una JTable.</w:t>
+      </w:r>
+    </w:p>
+    <w:p>
+      <w:pPr>
+        <w:rPr>
+          <w:sz w:val="28"/>
+          <w:szCs w:val="28"/>
+        </w:rPr>
+      </w:pPr>
+      <w:r>
+        <w:rPr>
+          <w:sz w:val="28"/>
+          <w:szCs w:val="28"/>
+        </w:rPr>
+        <w:t>Permette di aggiungere una nuova vendita</w:t>
+      </w:r>
+      <w:r>
+        <w:rPr>
+          <w:sz w:val="28"/>
+          <w:szCs w:val="28"/>
+        </w:rPr>
+        <w:t xml:space="preserve">, aprendo così </w:t>
+      </w:r>
+      <w:r>
+        <w:rPr>
+          <w:b/>
+          <w:bCs/>
+          <w:i/>
+          <w:iCs/>
+          <w:sz w:val="28"/>
+          <w:szCs w:val="28"/>
+        </w:rPr>
+        <w:t xml:space="preserve">contenutoVendita. </w:t>
+      </w:r>
+      <w:r>
+        <w:rPr>
+          <w:sz w:val="28"/>
+          <w:szCs w:val="28"/>
+        </w:rPr>
+        <w:t>Inoltre, pemette di eliminare vendite precedentemente effettuate.</w:t>
+      </w:r>
+    </w:p>
+    <w:p>
+      <w:pPr>
+        <w:rPr>
+          <w:sz w:val="28"/>
+          <w:szCs w:val="28"/>
+        </w:rPr>
+      </w:pPr>
+    </w:p>
+    <w:p>
+      <w:pPr>
+        <w:rPr>
+          <w:sz w:val="28"/>
+          <w:szCs w:val="28"/>
+        </w:rPr>
+      </w:pPr>
+      <w:r>
+        <w:rPr>
+          <w:noProof/>
+          <w:sz w:val="28"/>
+          <w:szCs w:val="28"/>
+        </w:rPr>
+        <w:drawing>
+          <wp:inline distT="0" distB="0" distL="0" distR="0" wp14:anchorId="1B5C9783" wp14:editId="3CE31104">
+            <wp:extent cx="6627399" cy="3976577"/>
+            <wp:effectExtent l="133350" t="114300" r="135890" b="119380"/>
+            <wp:docPr id="6" name="Picture 6"/>
+            <wp:cNvGraphicFramePr>
+              <a:graphicFrameLocks xmlns:a="http://schemas.openxmlformats.org/drawingml/2006/main" noChangeAspect="1"/>
+            </wp:cNvGraphicFramePr>
+            <a:graphic xmlns:a="http://schemas.openxmlformats.org/drawingml/2006/main">
+              <a:graphicData uri="http://schemas.openxmlformats.org/drawingml/2006/picture">
+                <pic:pic xmlns:pic="http://schemas.openxmlformats.org/drawingml/2006/picture">
+                  <pic:nvPicPr>
+                    <pic:cNvPr id="0" name="Picture 2"/>
+                    <pic:cNvPicPr>
+                      <a:picLocks noChangeAspect="1" noChangeArrowheads="1"/>
+                    </pic:cNvPicPr>
+                  </pic:nvPicPr>
+                  <pic:blipFill>
+                    <a:blip r:embed="rId11">
+                      <a:extLst>
+                        <a:ext uri="{28A0092B-C50C-407E-A947-70E740481C1C}">
+                          <a14:useLocalDpi xmlns:a14="http://schemas.microsoft.com/office/drawing/2010/main" val="0"/>
+                        </a:ext>
+                      </a:extLst>
+                    </a:blip>
+                    <a:srcRect/>
+                    <a:stretch>
+                      <a:fillRect/>
+                    </a:stretch>
+                  </pic:blipFill>
+                  <pic:spPr bwMode="auto">
+                    <a:xfrm>
+                      <a:off x="0" y="0"/>
+                      <a:ext cx="6654152" cy="3992629"/>
+                    </a:xfrm>
+                    <a:prstGeom prst="rect">
+                      <a:avLst/>
+                    </a:prstGeom>
+                    <a:noFill/>
+                    <a:ln>
+                      <a:noFill/>
+                    </a:ln>
+                    <a:effectLst>
+                      <a:outerShdw blurRad="63500" sx="102000" sy="102000" algn="ctr" rotWithShape="0">
+                        <a:prstClr val="black">
+                          <a:alpha val="40000"/>
+                        </a:prstClr>
+                      </a:outerShdw>
+                    </a:effectLst>
+                  </pic:spPr>
+                </pic:pic>
+              </a:graphicData>
+            </a:graphic>
+          </wp:inline>
+        </w:drawing>
+      </w:r>
+      <w:r>
+        <w:rPr>
+          <w:sz w:val="28"/>
+          <w:szCs w:val="28"/>
+        </w:rPr>
+        <w:t xml:space="preserve"> </w:t>
+      </w:r>
+    </w:p>
+    <w:p>
+      <w:pPr>
+        <w:rPr>
+          <w:sz w:val="28"/>
+          <w:szCs w:val="28"/>
+        </w:rPr>
+      </w:pPr>
+    </w:p>
+    <w:p>
+      <w:pPr>
+        <w:rPr>
+          <w:sz w:val="28"/>
+          <w:szCs w:val="28"/>
+        </w:rPr>
+      </w:pPr>
+    </w:p>
+    <w:p>
+      <w:pPr>
+        <w:rPr>
+          <w:sz w:val="28"/>
+          <w:szCs w:val="28"/>
+        </w:rPr>
+      </w:pPr>
+    </w:p>
+    <w:p>
+      <w:pPr>
+        <w:rPr>
+          <w:sz w:val="28"/>
+          <w:szCs w:val="28"/>
+        </w:rPr>
+      </w:pPr>
+    </w:p>
+    <w:p>
+      <w:pPr>
+        <w:rPr>
+          <w:sz w:val="28"/>
+          <w:szCs w:val="28"/>
+        </w:rPr>
+      </w:pPr>
+    </w:p>
+    <w:p>
+      <w:pPr>
+        <w:rPr>
+          <w:sz w:val="28"/>
+          <w:szCs w:val="28"/>
+        </w:rPr>
+      </w:pPr>
+    </w:p>
+    <w:p>
+      <w:pPr>
+        <w:rPr>
+          <w:sz w:val="28"/>
+          <w:szCs w:val="28"/>
+        </w:rPr>
+      </w:pPr>
+    </w:p>
+    <w:p>
+      <w:pPr>
+        <w:rPr>
+          <w:sz w:val="28"/>
+          <w:szCs w:val="28"/>
+        </w:rPr>
+      </w:pPr>
+    </w:p>
+    <w:p>
+      <w:pPr>
+        <w:rPr>
+          <w:sz w:val="28"/>
+          <w:szCs w:val="28"/>
+        </w:rPr>
+      </w:pPr>
+    </w:p>
+    <w:p>
+      <w:pPr>
+        <w:rPr>
+          <w:sz w:val="28"/>
+          <w:szCs w:val="28"/>
+        </w:rPr>
+      </w:pPr>
+    </w:p>
+    <w:p>
+      <w:pPr>
+        <w:rPr>
+          <w:sz w:val="28"/>
+          <w:szCs w:val="28"/>
+        </w:rPr>
+      </w:pPr>
+    </w:p>
+    <w:p>
+      <w:pPr>
+        <w:rPr>
+          <w:b/>
+          <w:bCs/>
+          <w:color w:val="2F5496" w:themeColor="accent1" w:themeShade="BF"/>
+          <w:sz w:val="32"/>
+          <w:szCs w:val="32"/>
+          <w:u w:val="single"/>
+        </w:rPr>
+      </w:pPr>
+      <w:r>
+        <w:rPr>
+          <w:b/>
+          <w:bCs/>
+          <w:color w:val="2F5496" w:themeColor="accent1" w:themeShade="BF"/>
+          <w:sz w:val="32"/>
+          <w:szCs w:val="32"/>
+          <w:u w:val="single"/>
+        </w:rPr>
+        <w:lastRenderedPageBreak/>
+        <w:t>FinestraInventario</w:t>
+      </w:r>
+    </w:p>
+    <w:p>
+      <w:pPr>
+        <w:rPr>
+          <w:sz w:val="28"/>
+          <w:szCs w:val="28"/>
+        </w:rPr>
+      </w:pPr>
+      <w:r>
+        <w:rPr>
+          <w:sz w:val="28"/>
+          <w:szCs w:val="28"/>
+        </w:rPr>
+        <w:t>Mostra</w:t>
+      </w:r>
+      <w:r>
+        <w:rPr>
+          <w:sz w:val="28"/>
+          <w:szCs w:val="28"/>
+        </w:rPr>
+        <w:t xml:space="preserve"> gli articoli presenti in magazzino, con le relative descrizioni e la loro quantità. Tali articoli vengono inseriti dentro a una serie di oggetti </w:t>
+      </w:r>
+      <w:r>
+        <w:rPr>
+          <w:b/>
+          <w:bCs/>
+          <w:i/>
+          <w:iCs/>
+          <w:sz w:val="28"/>
+          <w:szCs w:val="28"/>
+        </w:rPr>
+        <w:t>ContenitoreInventario</w:t>
+      </w:r>
+      <w:r>
+        <w:rPr>
+          <w:sz w:val="28"/>
+          <w:szCs w:val="28"/>
+        </w:rPr>
+        <w:t>, che vengono aggiunti ad un JScrollPane.</w:t>
+      </w:r>
+    </w:p>
+    <w:p>
+      <w:pPr>
+        <w:rPr>
+          <w:sz w:val="28"/>
+          <w:szCs w:val="28"/>
+        </w:rPr>
+      </w:pPr>
+      <w:r>
+        <w:rPr>
+          <w:sz w:val="28"/>
+          <w:szCs w:val="28"/>
+        </w:rPr>
+        <w:t>Nella parte superiore è presente un sistema di filtraggio, che permette di cercare gli articoli desiderati.</w:t>
+      </w:r>
+    </w:p>
+    <w:p>
+      <w:pPr>
+        <w:rPr>
+          <w:sz w:val="28"/>
+          <w:szCs w:val="28"/>
+        </w:rPr>
+      </w:pPr>
+      <w:r>
+        <w:rPr>
+          <w:sz w:val="28"/>
+          <w:szCs w:val="28"/>
+        </w:rPr>
+        <w:t xml:space="preserve">Permette l’accesso a </w:t>
+      </w:r>
+      <w:r>
+        <w:rPr>
+          <w:b/>
+          <w:bCs/>
+          <w:i/>
+          <w:iCs/>
+          <w:sz w:val="28"/>
+          <w:szCs w:val="28"/>
+        </w:rPr>
+        <w:t xml:space="preserve">finestraRifornimenti, </w:t>
+      </w:r>
+      <w:r>
+        <w:rPr>
+          <w:sz w:val="28"/>
+          <w:szCs w:val="28"/>
+        </w:rPr>
+        <w:t>oppure all’apertura di uno form per l’inserimento di nuova merce in inventario.</w:t>
+      </w:r>
+    </w:p>
+    <w:p>
+      <w:pPr>
+        <w:rPr>
+          <w:sz w:val="28"/>
+          <w:szCs w:val="28"/>
+        </w:rPr>
+      </w:pPr>
+      <w:r>
+        <w:rPr>
+          <w:noProof/>
+          <w:sz w:val="28"/>
+          <w:szCs w:val="28"/>
+        </w:rPr>
+        <w:drawing>
+          <wp:inline distT="0" distB="0" distL="0" distR="0" wp14:anchorId="048CACDE" wp14:editId="19CEE15B">
+            <wp:extent cx="6533264" cy="3669702"/>
+            <wp:effectExtent l="133350" t="114300" r="134620" b="121285"/>
+            <wp:docPr id="7" name="Picture 7"/>
+            <wp:cNvGraphicFramePr>
+              <a:graphicFrameLocks xmlns:a="http://schemas.openxmlformats.org/drawingml/2006/main" noChangeAspect="1"/>
+            </wp:cNvGraphicFramePr>
+            <a:graphic xmlns:a="http://schemas.openxmlformats.org/drawingml/2006/main">
+              <a:graphicData uri="http://schemas.openxmlformats.org/drawingml/2006/picture">
+                <pic:pic xmlns:pic="http://schemas.openxmlformats.org/drawingml/2006/picture">
+                  <pic:nvPicPr>
+                    <pic:cNvPr id="0" name="Picture 3"/>
+                    <pic:cNvPicPr>
+                      <a:picLocks noChangeAspect="1" noChangeArrowheads="1"/>
+                    </pic:cNvPicPr>
+                  </pic:nvPicPr>
+                  <pic:blipFill>
+                    <a:blip r:embed="rId12">
+                      <a:extLst>
+                        <a:ext uri="{28A0092B-C50C-407E-A947-70E740481C1C}">
+                          <a14:useLocalDpi xmlns:a14="http://schemas.microsoft.com/office/drawing/2010/main" val="0"/>
+                        </a:ext>
+                      </a:extLst>
+                    </a:blip>
+                    <a:srcRect/>
+                    <a:stretch>
+                      <a:fillRect/>
+                    </a:stretch>
+                  </pic:blipFill>
+                  <pic:spPr bwMode="auto">
+                    <a:xfrm>
+                      <a:off x="0" y="0"/>
+                      <a:ext cx="6557554" cy="3683346"/>
+                    </a:xfrm>
+                    <a:prstGeom prst="rect">
+                      <a:avLst/>
+                    </a:prstGeom>
+                    <a:noFill/>
+                    <a:ln>
+                      <a:noFill/>
+                    </a:ln>
+                    <a:effectLst>
+                      <a:outerShdw blurRad="63500" sx="102000" sy="102000" algn="ctr" rotWithShape="0">
+                        <a:prstClr val="black">
+                          <a:alpha val="40000"/>
+                        </a:prstClr>
+                      </a:outerShdw>
+                    </a:effectLst>
+                  </pic:spPr>
+                </pic:pic>
+              </a:graphicData>
+            </a:graphic>
+          </wp:inline>
+        </w:drawing>
+      </w:r>
+    </w:p>
+    <w:p>
+      <w:pPr>
+        <w:rPr>
+          <w:sz w:val="28"/>
+          <w:szCs w:val="28"/>
+        </w:rPr>
+      </w:pPr>
+    </w:p>
+    <w:p>
+      <w:pPr>
+        <w:rPr>
+          <w:sz w:val="28"/>
+          <w:szCs w:val="28"/>
+        </w:rPr>
+      </w:pPr>
+    </w:p>
+    <w:p>
+      <w:pPr>
+        <w:rPr>
+          <w:sz w:val="28"/>
+          <w:szCs w:val="28"/>
+        </w:rPr>
+      </w:pPr>
+    </w:p>
+    <w:p>
+      <w:pPr>
+        <w:rPr>
+          <w:sz w:val="28"/>
+          <w:szCs w:val="28"/>
+        </w:rPr>
+      </w:pPr>
+    </w:p>
+    <w:p>
+      <w:pPr>
+        <w:rPr>
+          <w:sz w:val="28"/>
+          <w:szCs w:val="28"/>
+        </w:rPr>
+      </w:pPr>
+    </w:p>
+    <w:p>
+      <w:pPr>
+        <w:rPr>
+          <w:sz w:val="28"/>
+          <w:szCs w:val="28"/>
+        </w:rPr>
+      </w:pPr>
+    </w:p>
+    <w:p>
+      <w:pPr>
+        <w:rPr>
+          <w:sz w:val="28"/>
+          <w:szCs w:val="28"/>
+        </w:rPr>
+      </w:pPr>
+    </w:p>
+    <w:p>
+      <w:pPr>
+        <w:rPr>
+          <w:sz w:val="28"/>
+          <w:szCs w:val="28"/>
+        </w:rPr>
+      </w:pPr>
+    </w:p>
+    <w:p>
+      <w:pPr>
+        <w:rPr>
+          <w:sz w:val="28"/>
+          <w:szCs w:val="28"/>
+        </w:rPr>
+      </w:pPr>
+    </w:p>
+    <w:p>
+      <w:pPr>
+        <w:rPr>
+          <w:sz w:val="28"/>
+          <w:szCs w:val="28"/>
+        </w:rPr>
+      </w:pPr>
+    </w:p>
+    <w:p>
+      <w:pPr>
+        <w:rPr>
+          <w:b/>
+          <w:bCs/>
+          <w:color w:val="2F5496" w:themeColor="accent1" w:themeShade="BF"/>
+          <w:sz w:val="32"/>
+          <w:szCs w:val="32"/>
+          <w:u w:val="single"/>
+        </w:rPr>
+      </w:pPr>
+      <w:r>
+        <w:rPr>
+          <w:b/>
+          <w:bCs/>
+          <w:color w:val="2F5496" w:themeColor="accent1" w:themeShade="BF"/>
+          <w:sz w:val="32"/>
+          <w:szCs w:val="32"/>
+          <w:u w:val="single"/>
+        </w:rPr>
+        <w:lastRenderedPageBreak/>
+        <w:t>FinestraRifornimenti</w:t>
+      </w:r>
+    </w:p>
+    <w:p>
+      <w:pPr>
+        <w:rPr>
+          <w:sz w:val="28"/>
+          <w:szCs w:val="28"/>
+        </w:rPr>
+      </w:pPr>
+      <w:r>
+        <w:rPr>
+          <w:sz w:val="28"/>
+          <w:szCs w:val="28"/>
+        </w:rPr>
+        <w:t xml:space="preserve">Simile a </w:t>
+      </w:r>
+      <w:r>
+        <w:rPr>
+          <w:b/>
+          <w:bCs/>
+          <w:i/>
+          <w:iCs/>
+          <w:sz w:val="28"/>
+          <w:szCs w:val="28"/>
+        </w:rPr>
+        <w:t>finestraVendite</w:t>
+      </w:r>
+      <w:r>
+        <w:rPr>
+          <w:sz w:val="28"/>
+          <w:szCs w:val="28"/>
+        </w:rPr>
+        <w:t>, mostra tutti i rifornimenti effettuati.</w:t>
+      </w:r>
+    </w:p>
+    <w:p>
+      <w:pPr>
+        <w:rPr>
+          <w:sz w:val="28"/>
+          <w:szCs w:val="28"/>
+        </w:rPr>
+      </w:pPr>
+      <w:r>
+        <w:rPr>
+          <w:sz w:val="28"/>
+          <w:szCs w:val="28"/>
+        </w:rPr>
+        <w:t>Permette di aggiungere un</w:t>
+      </w:r>
+      <w:r>
+        <w:rPr>
+          <w:sz w:val="28"/>
+          <w:szCs w:val="28"/>
+        </w:rPr>
+        <w:t xml:space="preserve"> nuovo rifornimento</w:t>
+      </w:r>
+      <w:r>
+        <w:rPr>
+          <w:sz w:val="28"/>
+          <w:szCs w:val="28"/>
+        </w:rPr>
+        <w:t>, aprendo così</w:t>
+      </w:r>
+      <w:r>
+        <w:rPr>
+          <w:sz w:val="28"/>
+          <w:szCs w:val="28"/>
+        </w:rPr>
+        <w:t xml:space="preserve"> </w:t>
+      </w:r>
+      <w:r>
+        <w:rPr>
+          <w:b/>
+          <w:bCs/>
+          <w:i/>
+          <w:iCs/>
+          <w:sz w:val="28"/>
+          <w:szCs w:val="28"/>
+        </w:rPr>
+        <w:t>contenuto</w:t>
+      </w:r>
+      <w:r>
+        <w:rPr>
+          <w:b/>
+          <w:bCs/>
+          <w:i/>
+          <w:iCs/>
+          <w:sz w:val="28"/>
+          <w:szCs w:val="28"/>
+        </w:rPr>
+        <w:t>Rifornimento</w:t>
+      </w:r>
+      <w:r>
+        <w:rPr>
+          <w:b/>
+          <w:bCs/>
+          <w:i/>
+          <w:iCs/>
+          <w:sz w:val="28"/>
+          <w:szCs w:val="28"/>
+        </w:rPr>
+        <w:t xml:space="preserve">. </w:t>
+      </w:r>
+      <w:r>
+        <w:rPr>
+          <w:sz w:val="28"/>
+          <w:szCs w:val="28"/>
+        </w:rPr>
+        <w:t xml:space="preserve">Inoltre, pemette di eliminare </w:t>
+      </w:r>
+      <w:r>
+        <w:rPr>
+          <w:sz w:val="28"/>
+          <w:szCs w:val="28"/>
+        </w:rPr>
+        <w:t>rifornimenti</w:t>
+      </w:r>
+      <w:r>
+        <w:rPr>
+          <w:sz w:val="28"/>
+          <w:szCs w:val="28"/>
+        </w:rPr>
+        <w:t xml:space="preserve"> precedentemente effettuat</w:t>
+      </w:r>
+      <w:r>
+        <w:rPr>
+          <w:sz w:val="28"/>
+          <w:szCs w:val="28"/>
+        </w:rPr>
+        <w:t>i</w:t>
+      </w:r>
+      <w:r>
+        <w:rPr>
+          <w:sz w:val="28"/>
+          <w:szCs w:val="28"/>
+        </w:rPr>
+        <w:t>.</w:t>
+      </w:r>
+    </w:p>
+    <w:p>
+      <w:pPr>
+        <w:rPr>
+          <w:sz w:val="28"/>
+          <w:szCs w:val="28"/>
+        </w:rPr>
+      </w:pPr>
+      <w:r>
+        <w:rPr>
+          <w:sz w:val="28"/>
+          <w:szCs w:val="28"/>
+        </w:rPr>
+        <w:t>Permette di aprire uno form per l’aggiunta di un nuovo fornitore.</w:t>
+      </w:r>
+    </w:p>
+    <w:p>
+      <w:pPr>
+        <w:rPr>
+          <w:sz w:val="28"/>
+          <w:szCs w:val="28"/>
+        </w:rPr>
+      </w:pPr>
+      <w:r>
+        <w:rPr>
+          <w:noProof/>
+          <w:sz w:val="28"/>
+          <w:szCs w:val="28"/>
+        </w:rPr>
+        <w:drawing>
+          <wp:inline distT="0" distB="0" distL="0" distR="0" wp14:anchorId="2C39F575" wp14:editId="3B3E9DBA">
+            <wp:extent cx="6645275" cy="3987165"/>
+            <wp:effectExtent l="133350" t="114300" r="136525" b="108585"/>
+            <wp:docPr id="9" name="Picture 9"/>
+            <wp:cNvGraphicFramePr>
+              <a:graphicFrameLocks xmlns:a="http://schemas.openxmlformats.org/drawingml/2006/main" noChangeAspect="1"/>
+            </wp:cNvGraphicFramePr>
+            <a:graphic xmlns:a="http://schemas.openxmlformats.org/drawingml/2006/main">
+              <a:graphicData uri="http://schemas.openxmlformats.org/drawingml/2006/picture">
+                <pic:pic xmlns:pic="http://schemas.openxmlformats.org/drawingml/2006/picture">
+                  <pic:nvPicPr>
+                    <pic:cNvPr id="0" name="Picture 5"/>
+                    <pic:cNvPicPr>
+                      <a:picLocks noChangeAspect="1" noChangeArrowheads="1"/>
+                    </pic:cNvPicPr>
+                  </pic:nvPicPr>
+                  <pic:blipFill>
+                    <a:blip r:embed="rId13">
+                      <a:extLst>
+                        <a:ext uri="{28A0092B-C50C-407E-A947-70E740481C1C}">
+                          <a14:useLocalDpi xmlns:a14="http://schemas.microsoft.com/office/drawing/2010/main" val="0"/>
+                        </a:ext>
+                      </a:extLst>
+                    </a:blip>
+                    <a:srcRect/>
+                    <a:stretch>
+                      <a:fillRect/>
+                    </a:stretch>
+                  </pic:blipFill>
+                  <pic:spPr bwMode="auto">
+                    <a:xfrm>
+                      <a:off x="0" y="0"/>
+                      <a:ext cx="6645275" cy="3987165"/>
+                    </a:xfrm>
+                    <a:prstGeom prst="rect">
+                      <a:avLst/>
+                    </a:prstGeom>
+                    <a:noFill/>
+                    <a:ln>
+                      <a:noFill/>
+                    </a:ln>
+                    <a:effectLst>
+                      <a:outerShdw blurRad="63500" sx="102000" sy="102000" algn="ctr" rotWithShape="0">
+                        <a:prstClr val="black">
+                          <a:alpha val="40000"/>
+                        </a:prstClr>
+                      </a:outerShdw>
+                    </a:effectLst>
+                  </pic:spPr>
+                </pic:pic>
+              </a:graphicData>
+            </a:graphic>
+          </wp:inline>
+        </w:drawing>
+      </w:r>
+    </w:p>
+    <w:p>
+      <w:pPr>
+        <w:rPr>
+          <w:sz w:val="28"/>
+          <w:szCs w:val="28"/>
+        </w:rPr>
+      </w:pPr>
+    </w:p>
+    <w:p>
+      <w:pPr>
+        <w:rPr>
+          <w:sz w:val="28"/>
+          <w:szCs w:val="28"/>
+        </w:rPr>
+      </w:pPr>
+    </w:p>
+    <w:p>
+      <w:pPr>
+        <w:rPr>
+          <w:sz w:val="28"/>
+          <w:szCs w:val="28"/>
+        </w:rPr>
+      </w:pPr>
+    </w:p>
+    <w:p>
+      <w:pPr>
+        <w:rPr>
+          <w:sz w:val="28"/>
+          <w:szCs w:val="28"/>
+        </w:rPr>
+      </w:pPr>
+    </w:p>
+    <w:p>
+      <w:pPr>
+        <w:rPr>
+          <w:sz w:val="28"/>
+          <w:szCs w:val="28"/>
+        </w:rPr>
+      </w:pPr>
+    </w:p>
+    <w:p>
+      <w:pPr>
+        <w:rPr>
+          <w:sz w:val="28"/>
+          <w:szCs w:val="28"/>
+        </w:rPr>
+      </w:pPr>
+    </w:p>
+    <w:p>
+      <w:pPr>
+        <w:rPr>
+          <w:sz w:val="28"/>
+          <w:szCs w:val="28"/>
+        </w:rPr>
+      </w:pPr>
+    </w:p>
+    <w:p>
+      <w:pPr>
+        <w:rPr>
+          <w:sz w:val="28"/>
+          <w:szCs w:val="28"/>
+        </w:rPr>
+      </w:pPr>
+    </w:p>
+    <w:p>
+      <w:pPr>
+        <w:rPr>
+          <w:sz w:val="28"/>
+          <w:szCs w:val="28"/>
+        </w:rPr>
+      </w:pPr>
+    </w:p>
+    <w:p>
+      <w:pPr>
+        <w:rPr>
+          <w:sz w:val="28"/>
+          <w:szCs w:val="28"/>
+        </w:rPr>
+      </w:pPr>
+    </w:p>
+    <w:p>
+      <w:pPr>
+        <w:rPr>
+          <w:sz w:val="28"/>
+          <w:szCs w:val="28"/>
+        </w:rPr>
+      </w:pPr>
+    </w:p>
+    <w:p>
+      <w:pPr>
+        <w:rPr>
+          <w:b/>
+          <w:bCs/>
+          <w:color w:val="2F5496" w:themeColor="accent1" w:themeShade="BF"/>
+          <w:sz w:val="32"/>
+          <w:szCs w:val="32"/>
+          <w:u w:val="single"/>
+        </w:rPr>
+      </w:pPr>
+      <w:r>
+        <w:rPr>
+          <w:b/>
+          <w:bCs/>
+          <w:color w:val="2F5496" w:themeColor="accent1" w:themeShade="BF"/>
+          <w:sz w:val="32"/>
+          <w:szCs w:val="32"/>
+          <w:u w:val="single"/>
+        </w:rPr>
+        <w:lastRenderedPageBreak/>
+        <w:t>ContenutoTransazione</w:t>
+      </w:r>
+    </w:p>
+    <w:p>
+      <w:pPr>
+        <w:rPr>
+          <w:rFonts w:asciiTheme="minorHAnsi" w:hAnsiTheme="minorHAnsi" w:cstheme="minorHAnsi"/>
+          <w:sz w:val="28"/>
+          <w:szCs w:val="28"/>
+        </w:rPr>
+      </w:pPr>
+      <w:r>
+        <w:rPr>
+          <w:rFonts w:asciiTheme="minorHAnsi" w:hAnsiTheme="minorHAnsi" w:cstheme="minorHAnsi"/>
+          <w:sz w:val="28"/>
+          <w:szCs w:val="28"/>
+        </w:rPr>
+        <w:t>È un frame che può assumere due forme diverse, a sec</w:t>
+      </w:r>
+      <w:r>
+        <w:rPr>
+          <w:rFonts w:asciiTheme="minorHAnsi" w:hAnsiTheme="minorHAnsi" w:cstheme="minorHAnsi"/>
+          <w:sz w:val="28"/>
+          <w:szCs w:val="28"/>
+        </w:rPr>
+        <w:t>onda dal frame che lo apre:</w:t>
+      </w:r>
+    </w:p>
+    <w:p>
+      <w:pPr>
+        <w:pStyle w:val="ListParagraph"/>
+        <w:numPr>
+          <w:ilvl w:val="0"/>
+          <w:numId w:val="5"/>
+        </w:numPr>
+        <w:rPr>
+          <w:rFonts w:asciiTheme="minorHAnsi" w:hAnsiTheme="minorHAnsi" w:cstheme="minorHAnsi"/>
+          <w:sz w:val="28"/>
+          <w:szCs w:val="28"/>
+        </w:rPr>
+      </w:pPr>
+      <w:r>
+        <w:rPr>
+          <w:rFonts w:asciiTheme="minorHAnsi" w:hAnsiTheme="minorHAnsi" w:cstheme="minorHAnsi"/>
+          <w:b/>
+          <w:bCs/>
+          <w:i/>
+          <w:iCs/>
+          <w:sz w:val="28"/>
+          <w:szCs w:val="28"/>
+        </w:rPr>
+        <w:t>contenutoVendita</w:t>
+      </w:r>
+      <w:r>
+        <w:rPr>
+          <w:rFonts w:asciiTheme="minorHAnsi" w:hAnsiTheme="minorHAnsi" w:cstheme="minorHAnsi"/>
+          <w:sz w:val="28"/>
+          <w:szCs w:val="28"/>
+        </w:rPr>
+        <w:t xml:space="preserve">, se viene chiamato da </w:t>
+      </w:r>
+      <w:r>
+        <w:rPr>
+          <w:rFonts w:asciiTheme="minorHAnsi" w:hAnsiTheme="minorHAnsi" w:cstheme="minorHAnsi"/>
+          <w:b/>
+          <w:bCs/>
+          <w:i/>
+          <w:iCs/>
+          <w:sz w:val="28"/>
+          <w:szCs w:val="28"/>
+        </w:rPr>
+        <w:t>finestraVendite</w:t>
+      </w:r>
+    </w:p>
+    <w:p>
+      <w:pPr>
+        <w:pStyle w:val="ListParagraph"/>
+        <w:numPr>
+          <w:ilvl w:val="0"/>
+          <w:numId w:val="5"/>
+        </w:numPr>
+        <w:rPr>
+          <w:rFonts w:asciiTheme="minorHAnsi" w:hAnsiTheme="minorHAnsi" w:cstheme="minorHAnsi"/>
+          <w:sz w:val="28"/>
+          <w:szCs w:val="28"/>
+        </w:rPr>
+      </w:pPr>
+      <w:r>
+        <w:rPr>
+          <w:rFonts w:asciiTheme="minorHAnsi" w:hAnsiTheme="minorHAnsi" w:cstheme="minorHAnsi"/>
+          <w:b/>
+          <w:bCs/>
+          <w:i/>
+          <w:iCs/>
+          <w:sz w:val="28"/>
+          <w:szCs w:val="28"/>
+        </w:rPr>
+        <w:t>contenutoRifornimento</w:t>
+      </w:r>
+      <w:r>
+        <w:rPr>
+          <w:rFonts w:asciiTheme="minorHAnsi" w:hAnsiTheme="minorHAnsi" w:cstheme="minorHAnsi"/>
+          <w:sz w:val="28"/>
+          <w:szCs w:val="28"/>
+        </w:rPr>
+        <w:t xml:space="preserve">, se viene chiamato da </w:t>
+      </w:r>
+      <w:r>
+        <w:rPr>
+          <w:rFonts w:asciiTheme="minorHAnsi" w:hAnsiTheme="minorHAnsi" w:cstheme="minorHAnsi"/>
+          <w:b/>
+          <w:bCs/>
+          <w:i/>
+          <w:iCs/>
+          <w:sz w:val="28"/>
+          <w:szCs w:val="28"/>
+        </w:rPr>
+        <w:t>finestraRifornimenti</w:t>
+      </w:r>
+    </w:p>
+    <w:p>
+      <w:pPr>
+        <w:rPr>
+          <w:rFonts w:asciiTheme="minorHAnsi" w:hAnsiTheme="minorHAnsi" w:cstheme="minorHAnsi"/>
+          <w:sz w:val="28"/>
+          <w:szCs w:val="28"/>
+        </w:rPr>
+      </w:pPr>
+      <w:r>
+        <w:rPr>
+          <w:rFonts w:asciiTheme="minorHAnsi" w:hAnsiTheme="minorHAnsi" w:cstheme="minorHAnsi"/>
+          <w:sz w:val="28"/>
+          <w:szCs w:val="28"/>
+        </w:rPr>
+        <w:t xml:space="preserve">In ogni caso conterrà un insieme di JPanel </w:t>
+      </w:r>
+      <w:r>
+        <w:rPr>
+          <w:rFonts w:asciiTheme="minorHAnsi" w:hAnsiTheme="minorHAnsi" w:cstheme="minorHAnsi"/>
+          <w:b/>
+          <w:bCs/>
+          <w:i/>
+          <w:iCs/>
+          <w:sz w:val="28"/>
+          <w:szCs w:val="28"/>
+        </w:rPr>
+        <w:t>ContenitoreTransazione</w:t>
+      </w:r>
+      <w:r>
+        <w:rPr>
+          <w:rFonts w:asciiTheme="minorHAnsi" w:hAnsiTheme="minorHAnsi" w:cstheme="minorHAnsi"/>
+          <w:sz w:val="28"/>
+          <w:szCs w:val="28"/>
+        </w:rPr>
+        <w:t xml:space="preserve"> nei quali verranno rappresentati gli articoli facenti parte della transazione da creare.</w:t>
+      </w:r>
+    </w:p>
+    <w:p>
+      <w:pPr>
+        <w:rPr>
+          <w:rFonts w:asciiTheme="minorHAnsi" w:hAnsiTheme="minorHAnsi" w:cstheme="minorHAnsi"/>
+          <w:sz w:val="28"/>
+          <w:szCs w:val="28"/>
+        </w:rPr>
+      </w:pPr>
+      <w:r>
+        <w:rPr>
+          <w:rFonts w:asciiTheme="minorHAnsi" w:hAnsiTheme="minorHAnsi" w:cstheme="minorHAnsi"/>
+          <w:sz w:val="28"/>
+          <w:szCs w:val="28"/>
+        </w:rPr>
+        <w:t>Nel caso in cui si sta effettuando un rifornimento, verrà mostrata una JComboBox per la scelta del fornitore.</w:t>
+      </w:r>
+    </w:p>
+    <w:p>
+      <w:pPr>
+        <w:rPr>
+          <w:rFonts w:asciiTheme="minorHAnsi" w:hAnsiTheme="minorHAnsi" w:cstheme="minorHAnsi"/>
+          <w:noProof/>
+          <w:sz w:val="28"/>
+          <w:szCs w:val="28"/>
+        </w:rPr>
+      </w:pPr>
+      <w:r>
+        <w:rPr>
+          <w:rFonts w:asciiTheme="minorHAnsi" w:hAnsiTheme="minorHAnsi" w:cstheme="minorHAnsi"/>
+          <w:noProof/>
+          <w:sz w:val="28"/>
+          <w:szCs w:val="28"/>
+        </w:rPr>
+        <w:t xml:space="preserve">Permette l’accesso alla finestra </w:t>
+      </w:r>
+      <w:r>
+        <w:rPr>
+          <w:rFonts w:asciiTheme="minorHAnsi" w:hAnsiTheme="minorHAnsi" w:cstheme="minorHAnsi"/>
+          <w:b/>
+          <w:bCs/>
+          <w:i/>
+          <w:iCs/>
+          <w:noProof/>
+          <w:sz w:val="28"/>
+          <w:szCs w:val="28"/>
+        </w:rPr>
+        <w:t>catalogo</w:t>
+      </w:r>
+      <w:r>
+        <w:rPr>
+          <w:rFonts w:asciiTheme="minorHAnsi" w:hAnsiTheme="minorHAnsi" w:cstheme="minorHAnsi"/>
+          <w:noProof/>
+          <w:sz w:val="28"/>
+          <w:szCs w:val="28"/>
+        </w:rPr>
+        <w:t>.</w:t>
+      </w:r>
+    </w:p>
+    <w:p>
+      <w:pPr>
+        <w:rPr>
+          <w:rFonts w:asciiTheme="minorHAnsi" w:hAnsiTheme="minorHAnsi" w:cstheme="minorHAnsi"/>
+          <w:sz w:val="28"/>
+          <w:szCs w:val="28"/>
+        </w:rPr>
+      </w:pPr>
+      <w:r>
+        <w:rPr>
+          <w:rFonts w:asciiTheme="minorHAnsi" w:hAnsiTheme="minorHAnsi" w:cstheme="minorHAnsi"/>
+          <w:noProof/>
+          <w:sz w:val="28"/>
+          <w:szCs w:val="28"/>
+        </w:rPr>
+        <w:drawing>
+          <wp:inline distT="0" distB="0" distL="0" distR="0" wp14:anchorId="60EBC4EE" wp14:editId="58029D09">
+            <wp:extent cx="6634480" cy="3742690"/>
+            <wp:effectExtent l="133350" t="114300" r="128270" b="105410"/>
+            <wp:docPr id="10" name="Picture 10"/>
+            <wp:cNvGraphicFramePr>
+              <a:graphicFrameLocks xmlns:a="http://schemas.openxmlformats.org/drawingml/2006/main" noChangeAspect="1"/>
+            </wp:cNvGraphicFramePr>
+            <a:graphic xmlns:a="http://schemas.openxmlformats.org/drawingml/2006/main">
+              <a:graphicData uri="http://schemas.openxmlformats.org/drawingml/2006/picture">
+                <pic:pic xmlns:pic="http://schemas.openxmlformats.org/drawingml/2006/picture">
+                  <pic:nvPicPr>
+                    <pic:cNvPr id="0" name="Picture 6"/>
+                    <pic:cNvPicPr>
+                      <a:picLocks noChangeAspect="1" noChangeArrowheads="1"/>
+                    </pic:cNvPicPr>
+                  </pic:nvPicPr>
+                  <pic:blipFill>
+                    <a:blip r:embed="rId14">
+                      <a:extLst>
+                        <a:ext uri="{28A0092B-C50C-407E-A947-70E740481C1C}">
+                          <a14:useLocalDpi xmlns:a14="http://schemas.microsoft.com/office/drawing/2010/main" val="0"/>
+                        </a:ext>
+                      </a:extLst>
+                    </a:blip>
+                    <a:srcRect/>
+                    <a:stretch>
+                      <a:fillRect/>
+                    </a:stretch>
+                  </pic:blipFill>
+                  <pic:spPr bwMode="auto">
+                    <a:xfrm>
+                      <a:off x="0" y="0"/>
+                      <a:ext cx="6634480" cy="3742690"/>
+                    </a:xfrm>
+                    <a:prstGeom prst="rect">
+                      <a:avLst/>
+                    </a:prstGeom>
+                    <a:noFill/>
+                    <a:ln>
+                      <a:noFill/>
+                    </a:ln>
+                    <a:effectLst>
+                      <a:outerShdw blurRad="63500" sx="102000" sy="102000" algn="ctr" rotWithShape="0">
+                        <a:prstClr val="black">
+                          <a:alpha val="40000"/>
+                        </a:prstClr>
+                      </a:outerShdw>
+                    </a:effectLst>
+                  </pic:spPr>
+                </pic:pic>
+              </a:graphicData>
+            </a:graphic>
+          </wp:inline>
+        </w:drawing>
+      </w:r>
+    </w:p>
+    <w:p>
+      <w:pPr>
+        <w:rPr>
+          <w:rFonts w:asciiTheme="minorHAnsi" w:hAnsiTheme="minorHAnsi" w:cstheme="minorHAnsi"/>
+          <w:sz w:val="28"/>
+          <w:szCs w:val="28"/>
+        </w:rPr>
+      </w:pPr>
+    </w:p>
+    <w:p>
+      <w:pPr>
+        <w:rPr>
+          <w:rFonts w:asciiTheme="minorHAnsi" w:hAnsiTheme="minorHAnsi" w:cstheme="minorHAnsi"/>
+          <w:sz w:val="28"/>
+          <w:szCs w:val="28"/>
+        </w:rPr>
+      </w:pPr>
+    </w:p>
+    <w:p>
+      <w:pPr>
+        <w:rPr>
+          <w:rFonts w:asciiTheme="minorHAnsi" w:hAnsiTheme="minorHAnsi" w:cstheme="minorHAnsi"/>
+          <w:sz w:val="28"/>
+          <w:szCs w:val="28"/>
+        </w:rPr>
+      </w:pPr>
+    </w:p>
+    <w:p>
+      <w:pPr>
+        <w:rPr>
+          <w:rFonts w:asciiTheme="minorHAnsi" w:hAnsiTheme="minorHAnsi" w:cstheme="minorHAnsi"/>
+          <w:sz w:val="28"/>
+          <w:szCs w:val="28"/>
+        </w:rPr>
+      </w:pPr>
+    </w:p>
+    <w:p>
+      <w:pPr>
+        <w:rPr>
+          <w:rFonts w:asciiTheme="minorHAnsi" w:hAnsiTheme="minorHAnsi" w:cstheme="minorHAnsi"/>
+          <w:sz w:val="28"/>
+          <w:szCs w:val="28"/>
+        </w:rPr>
+      </w:pPr>
+    </w:p>
+    <w:p>
+      <w:pPr>
+        <w:rPr>
+          <w:rFonts w:asciiTheme="minorHAnsi" w:hAnsiTheme="minorHAnsi" w:cstheme="minorHAnsi"/>
+          <w:sz w:val="28"/>
+          <w:szCs w:val="28"/>
+        </w:rPr>
+      </w:pPr>
+    </w:p>
+    <w:p>
+      <w:pPr>
+        <w:rPr>
+          <w:rFonts w:asciiTheme="minorHAnsi" w:hAnsiTheme="minorHAnsi" w:cstheme="minorHAnsi"/>
+          <w:sz w:val="28"/>
+          <w:szCs w:val="28"/>
+        </w:rPr>
+      </w:pPr>
+    </w:p>
+    <w:p>
+      <w:pPr>
+        <w:rPr>
+          <w:rFonts w:asciiTheme="minorHAnsi" w:hAnsiTheme="minorHAnsi" w:cstheme="minorHAnsi"/>
+          <w:sz w:val="28"/>
+          <w:szCs w:val="28"/>
+        </w:rPr>
+      </w:pPr>
+    </w:p>
+    <w:p>
+      <w:pPr>
+        <w:rPr>
+          <w:rFonts w:asciiTheme="minorHAnsi" w:hAnsiTheme="minorHAnsi" w:cstheme="minorHAnsi"/>
+          <w:sz w:val="28"/>
+          <w:szCs w:val="28"/>
+        </w:rPr>
+      </w:pPr>
+    </w:p>
+    <w:p>
+      <w:pPr>
+        <w:rPr>
+          <w:b/>
+          <w:bCs/>
+          <w:color w:val="2F5496" w:themeColor="accent1" w:themeShade="BF"/>
+          <w:sz w:val="32"/>
+          <w:szCs w:val="32"/>
+          <w:u w:val="single"/>
+        </w:rPr>
+      </w:pPr>
+      <w:r>
+        <w:rPr>
+          <w:b/>
+          <w:bCs/>
+          <w:color w:val="2F5496" w:themeColor="accent1" w:themeShade="BF"/>
+          <w:sz w:val="32"/>
+          <w:szCs w:val="32"/>
+          <w:u w:val="single"/>
+        </w:rPr>
+        <w:lastRenderedPageBreak/>
+        <w:t>Catalogo</w:t>
+      </w:r>
+    </w:p>
+    <w:p>
+      <w:pPr>
+        <w:rPr>
+          <w:rFonts w:asciiTheme="minorHAnsi" w:hAnsiTheme="minorHAnsi" w:cstheme="minorHAnsi"/>
+          <w:sz w:val="28"/>
+          <w:szCs w:val="28"/>
+        </w:rPr>
+      </w:pPr>
+      <w:r>
+        <w:rPr>
+          <w:rFonts w:asciiTheme="minorHAnsi" w:hAnsiTheme="minorHAnsi" w:cstheme="minorHAnsi"/>
+          <w:sz w:val="28"/>
+          <w:szCs w:val="28"/>
+        </w:rPr>
+        <w:t xml:space="preserve">Mostra gli articoli che il negozio mette a disposizione sotto forma di oggetti </w:t>
+      </w:r>
+      <w:r>
+        <w:rPr>
+          <w:rFonts w:asciiTheme="minorHAnsi" w:hAnsiTheme="minorHAnsi" w:cstheme="minorHAnsi"/>
+          <w:b/>
+          <w:bCs/>
+          <w:i/>
+          <w:iCs/>
+          <w:sz w:val="28"/>
+          <w:szCs w:val="28"/>
+        </w:rPr>
+        <w:t>ContenitoreCatalogo.</w:t>
+      </w:r>
+    </w:p>
+    <w:p>
+      <w:pPr>
+        <w:rPr>
+          <w:rFonts w:asciiTheme="minorHAnsi" w:hAnsiTheme="minorHAnsi" w:cstheme="minorHAnsi"/>
+          <w:sz w:val="28"/>
+          <w:szCs w:val="28"/>
+        </w:rPr>
+      </w:pPr>
+      <w:r>
+        <w:rPr>
+          <w:rFonts w:asciiTheme="minorHAnsi" w:hAnsiTheme="minorHAnsi" w:cstheme="minorHAnsi"/>
+          <w:sz w:val="28"/>
+          <w:szCs w:val="28"/>
+        </w:rPr>
+        <w:t xml:space="preserve">Permette di aggiungere una quantità di un certo articolo al </w:t>
+      </w:r>
+      <w:r>
+        <w:rPr>
+          <w:rFonts w:asciiTheme="minorHAnsi" w:hAnsiTheme="minorHAnsi" w:cstheme="minorHAnsi"/>
+          <w:b/>
+          <w:bCs/>
+          <w:i/>
+          <w:iCs/>
+          <w:sz w:val="28"/>
+          <w:szCs w:val="28"/>
+        </w:rPr>
+        <w:t>ContenutoTransazione</w:t>
+      </w:r>
+      <w:r>
+        <w:rPr>
+          <w:rFonts w:asciiTheme="minorHAnsi" w:hAnsiTheme="minorHAnsi" w:cstheme="minorHAnsi"/>
+          <w:i/>
+          <w:iCs/>
+          <w:sz w:val="28"/>
+          <w:szCs w:val="28"/>
+        </w:rPr>
+        <w:t xml:space="preserve"> </w:t>
+      </w:r>
+      <w:r>
+        <w:rPr>
+          <w:rFonts w:asciiTheme="minorHAnsi" w:hAnsiTheme="minorHAnsi" w:cstheme="minorHAnsi"/>
+          <w:sz w:val="28"/>
+          <w:szCs w:val="28"/>
+        </w:rPr>
+        <w:t>che l’ha chiamato.</w:t>
+      </w:r>
+    </w:p>
+    <w:p>
+      <w:pPr>
+        <w:rPr>
+          <w:rFonts w:asciiTheme="minorHAnsi" w:hAnsiTheme="minorHAnsi" w:cstheme="minorHAnsi"/>
+          <w:sz w:val="28"/>
+          <w:szCs w:val="28"/>
+        </w:rPr>
+      </w:pPr>
+      <w:r>
+        <w:rPr>
+          <w:rFonts w:asciiTheme="minorHAnsi" w:hAnsiTheme="minorHAnsi" w:cstheme="minorHAnsi"/>
+          <w:noProof/>
+          <w:sz w:val="28"/>
+          <w:szCs w:val="28"/>
+        </w:rPr>
+        <w:drawing>
+          <wp:inline distT="0" distB="0" distL="0" distR="0" wp14:anchorId="650FA8C6" wp14:editId="58F1EB4F">
+            <wp:extent cx="6634480" cy="3742690"/>
+            <wp:effectExtent l="0" t="0" r="0" b="0"/>
+            <wp:docPr id="11" name="Picture 11"/>
+            <wp:cNvGraphicFramePr>
+              <a:graphicFrameLocks xmlns:a="http://schemas.openxmlformats.org/drawingml/2006/main" noChangeAspect="1"/>
+            </wp:cNvGraphicFramePr>
+            <a:graphic xmlns:a="http://schemas.openxmlformats.org/drawingml/2006/main">
+              <a:graphicData uri="http://schemas.openxmlformats.org/drawingml/2006/picture">
+                <pic:pic xmlns:pic="http://schemas.openxmlformats.org/drawingml/2006/picture">
+                  <pic:nvPicPr>
+                    <pic:cNvPr id="0" name="Picture 7"/>
+                    <pic:cNvPicPr>
+                      <a:picLocks noChangeAspect="1" noChangeArrowheads="1"/>
+                    </pic:cNvPicPr>
+                  </pic:nvPicPr>
+                  <pic:blipFill>
+                    <a:blip r:embed="rId15">
+                      <a:extLst>
+                        <a:ext uri="{28A0092B-C50C-407E-A947-70E740481C1C}">
+                          <a14:useLocalDpi xmlns:a14="http://schemas.microsoft.com/office/drawing/2010/main" val="0"/>
+                        </a:ext>
+                      </a:extLst>
+                    </a:blip>
+                    <a:srcRect/>
+                    <a:stretch>
+                      <a:fillRect/>
+                    </a:stretch>
+                  </pic:blipFill>
+                  <pic:spPr bwMode="auto">
+                    <a:xfrm>
+                      <a:off x="0" y="0"/>
+                      <a:ext cx="6634480" cy="3742690"/>
+                    </a:xfrm>
+                    <a:prstGeom prst="rect">
+                      <a:avLst/>
+                    </a:prstGeom>
+                    <a:noFill/>
+                    <a:ln>
+                      <a:noFill/>
+                    </a:ln>
+                  </pic:spPr>
+                </pic:pic>
+              </a:graphicData>
+            </a:graphic>
+          </wp:inline>
+        </w:drawing>
+      </w:r>
+    </w:p>
+    <w:p>
+      <w:pPr>
+        <w:rPr>
+          <w:rFonts w:asciiTheme="minorHAnsi" w:hAnsiTheme="minorHAnsi" w:cstheme="minorHAnsi"/>
+          <w:sz w:val="28"/>
+          <w:szCs w:val="28"/>
+        </w:rPr>
+      </w:pPr>
       <w:bookmarkStart w:id="0" w:name="_GoBack"/>
       <w:bookmarkEnd w:id="0"/>
     </w:p>
-    <w:p>
-      <w:pPr>
-        <w:rPr>
-          <w:b/>
-          <w:bCs/>
-          <w:sz w:val="28"/>
-          <w:szCs w:val="28"/>
-        </w:rPr>
-      </w:pPr>
-      <w:r>
-        <w:rPr>
-          <w:b/>
-          <w:bCs/>
-          <w:sz w:val="28"/>
-          <w:szCs w:val="28"/>
-        </w:rPr>
-        <w:t xml:space="preserve">     </w:t>
-      </w:r>
-    </w:p>
     <w:sectPr>
-      <w:footerReference w:type="default" r:id="rId9"/>
+      <w:footerReference w:type="default" r:id="rId16"/>
       <w:pgSz w:w="11906" w:h="16838"/>
-      <w:pgMar w:top="1417" w:right="1134" w:bottom="1134" w:left="1134" w:header="708" w:footer="708" w:gutter="0"/>
+      <w:pgMar w:top="720" w:right="720" w:bottom="720" w:left="720" w:header="708" w:footer="708" w:gutter="0"/>
       <w:cols w:space="708"/>
       <w:docGrid w:linePitch="360"/>
     </w:sectPr>
@@ -1009,6 +3053,119 @@
     </w:lvl>
   </w:abstractNum>
   <w:abstractNum w:abstractNumId="1" w15:restartNumberingAfterBreak="0">
+    <w:nsid w:val="54080CC3"/>
+    <w:multiLevelType w:val="hybridMultilevel"/>
+    <w:tmpl w:val="C3029B72"/>
+    <w:lvl w:ilvl="0" w:tplc="08090005">
+      <w:start w:val="1"/>
+      <w:numFmt w:val="bullet"/>
+      <w:lvlText w:val=""/>
+      <w:lvlJc w:val="left"/>
+      <w:pPr>
+        <w:ind w:left="720" w:hanging="360"/>
+      </w:pPr>
+      <w:rPr>
+        <w:rFonts w:ascii="Wingdings" w:hAnsi="Wingdings" w:hint="default"/>
+      </w:rPr>
+    </w:lvl>
+    <w:lvl w:ilvl="1" w:tplc="08090003" w:tentative="1">
+      <w:start w:val="1"/>
+      <w:numFmt w:val="bullet"/>
+      <w:lvlText w:val="o"/>
+      <w:lvlJc w:val="left"/>
+      <w:pPr>
+        <w:ind w:left="1440" w:hanging="360"/>
+      </w:pPr>
+      <w:rPr>
+        <w:rFonts w:ascii="Courier New" w:hAnsi="Courier New" w:cs="Courier New" w:hint="default"/>
+      </w:rPr>
+    </w:lvl>
+    <w:lvl w:ilvl="2" w:tplc="08090005" w:tentative="1">
+      <w:start w:val="1"/>
+      <w:numFmt w:val="bullet"/>
+      <w:lvlText w:val=""/>
+      <w:lvlJc w:val="left"/>
+      <w:pPr>
+        <w:ind w:left="2160" w:hanging="360"/>
+      </w:pPr>
+      <w:rPr>
+        <w:rFonts w:ascii="Wingdings" w:hAnsi="Wingdings" w:hint="default"/>
+      </w:rPr>
+    </w:lvl>
+    <w:lvl w:ilvl="3" w:tplc="08090001" w:tentative="1">
+      <w:start w:val="1"/>
+      <w:numFmt w:val="bullet"/>
+      <w:lvlText w:val=""/>
+      <w:lvlJc w:val="left"/>
+      <w:pPr>
+        <w:ind w:left="2880" w:hanging="360"/>
+      </w:pPr>
+      <w:rPr>
+        <w:rFonts w:ascii="Symbol" w:hAnsi="Symbol" w:hint="default"/>
+      </w:rPr>
+    </w:lvl>
+    <w:lvl w:ilvl="4" w:tplc="08090003" w:tentative="1">
+      <w:start w:val="1"/>
+      <w:numFmt w:val="bullet"/>
+      <w:lvlText w:val="o"/>
+      <w:lvlJc w:val="left"/>
+      <w:pPr>
+        <w:ind w:left="3600" w:hanging="360"/>
+      </w:pPr>
+      <w:rPr>
+        <w:rFonts w:ascii="Courier New" w:hAnsi="Courier New" w:cs="Courier New" w:hint="default"/>
+      </w:rPr>
+    </w:lvl>
+    <w:lvl w:ilvl="5" w:tplc="08090005" w:tentative="1">
+      <w:start w:val="1"/>
+      <w:numFmt w:val="bullet"/>
+      <w:lvlText w:val=""/>
+      <w:lvlJc w:val="left"/>
+      <w:pPr>
+        <w:ind w:left="4320" w:hanging="360"/>
+      </w:pPr>
+      <w:rPr>
+        <w:rFonts w:ascii="Wingdings" w:hAnsi="Wingdings" w:hint="default"/>
+      </w:rPr>
+    </w:lvl>
+    <w:lvl w:ilvl="6" w:tplc="08090001" w:tentative="1">
+      <w:start w:val="1"/>
+      <w:numFmt w:val="bullet"/>
+      <w:lvlText w:val=""/>
+      <w:lvlJc w:val="left"/>
+      <w:pPr>
+        <w:ind w:left="5040" w:hanging="360"/>
+      </w:pPr>
+      <w:rPr>
+        <w:rFonts w:ascii="Symbol" w:hAnsi="Symbol" w:hint="default"/>
+      </w:rPr>
+    </w:lvl>
+    <w:lvl w:ilvl="7" w:tplc="08090003" w:tentative="1">
+      <w:start w:val="1"/>
+      <w:numFmt w:val="bullet"/>
+      <w:lvlText w:val="o"/>
+      <w:lvlJc w:val="left"/>
+      <w:pPr>
+        <w:ind w:left="5760" w:hanging="360"/>
+      </w:pPr>
+      <w:rPr>
+        <w:rFonts w:ascii="Courier New" w:hAnsi="Courier New" w:cs="Courier New" w:hint="default"/>
+      </w:rPr>
+    </w:lvl>
+    <w:lvl w:ilvl="8" w:tplc="08090005" w:tentative="1">
+      <w:start w:val="1"/>
+      <w:numFmt w:val="bullet"/>
+      <w:lvlText w:val=""/>
+      <w:lvlJc w:val="left"/>
+      <w:pPr>
+        <w:ind w:left="6480" w:hanging="360"/>
+      </w:pPr>
+      <w:rPr>
+        <w:rFonts w:ascii="Wingdings" w:hAnsi="Wingdings" w:hint="default"/>
+      </w:rPr>
+    </w:lvl>
+  </w:abstractNum>
+  <w:abstractNum w:abstractNumId="2" w15:restartNumberingAfterBreak="0">
     <w:nsid w:val="5DDE49CB"/>
     <w:multiLevelType w:val="hybridMultilevel"/>
     <w:tmpl w:val="90823BAA"/>
@@ -1121,11 +3278,246 @@
       </w:rPr>
     </w:lvl>
   </w:abstractNum>
+  <w:abstractNum w:abstractNumId="3" w15:restartNumberingAfterBreak="0">
+    <w:nsid w:val="5FDE1C56"/>
+    <w:multiLevelType w:val="hybridMultilevel"/>
+    <w:tmpl w:val="8E643BA0"/>
+    <w:lvl w:ilvl="0" w:tplc="08090005">
+      <w:start w:val="1"/>
+      <w:numFmt w:val="bullet"/>
+      <w:lvlText w:val=""/>
+      <w:lvlJc w:val="left"/>
+      <w:pPr>
+        <w:ind w:left="720" w:hanging="360"/>
+      </w:pPr>
+      <w:rPr>
+        <w:rFonts w:ascii="Wingdings" w:hAnsi="Wingdings" w:hint="default"/>
+      </w:rPr>
+    </w:lvl>
+    <w:lvl w:ilvl="1" w:tplc="08090003" w:tentative="1">
+      <w:start w:val="1"/>
+      <w:numFmt w:val="bullet"/>
+      <w:lvlText w:val="o"/>
+      <w:lvlJc w:val="left"/>
+      <w:pPr>
+        <w:ind w:left="1440" w:hanging="360"/>
+      </w:pPr>
+      <w:rPr>
+        <w:rFonts w:ascii="Courier New" w:hAnsi="Courier New" w:cs="Courier New" w:hint="default"/>
+      </w:rPr>
+    </w:lvl>
+    <w:lvl w:ilvl="2" w:tplc="08090005" w:tentative="1">
+      <w:start w:val="1"/>
+      <w:numFmt w:val="bullet"/>
+      <w:lvlText w:val=""/>
+      <w:lvlJc w:val="left"/>
+      <w:pPr>
+        <w:ind w:left="2160" w:hanging="360"/>
+      </w:pPr>
+      <w:rPr>
+        <w:rFonts w:ascii="Wingdings" w:hAnsi="Wingdings" w:hint="default"/>
+      </w:rPr>
+    </w:lvl>
+    <w:lvl w:ilvl="3" w:tplc="08090001" w:tentative="1">
+      <w:start w:val="1"/>
+      <w:numFmt w:val="bullet"/>
+      <w:lvlText w:val=""/>
+      <w:lvlJc w:val="left"/>
+      <w:pPr>
+        <w:ind w:left="2880" w:hanging="360"/>
+      </w:pPr>
+      <w:rPr>
+        <w:rFonts w:ascii="Symbol" w:hAnsi="Symbol" w:hint="default"/>
+      </w:rPr>
+    </w:lvl>
+    <w:lvl w:ilvl="4" w:tplc="08090003" w:tentative="1">
+      <w:start w:val="1"/>
+      <w:numFmt w:val="bullet"/>
+      <w:lvlText w:val="o"/>
+      <w:lvlJc w:val="left"/>
+      <w:pPr>
+        <w:ind w:left="3600" w:hanging="360"/>
+      </w:pPr>
+      <w:rPr>
+        <w:rFonts w:ascii="Courier New" w:hAnsi="Courier New" w:cs="Courier New" w:hint="default"/>
+      </w:rPr>
+    </w:lvl>
+    <w:lvl w:ilvl="5" w:tplc="08090005" w:tentative="1">
+      <w:start w:val="1"/>
+      <w:numFmt w:val="bullet"/>
+      <w:lvlText w:val=""/>
+      <w:lvlJc w:val="left"/>
+      <w:pPr>
+        <w:ind w:left="4320" w:hanging="360"/>
+      </w:pPr>
+      <w:rPr>
+        <w:rFonts w:ascii="Wingdings" w:hAnsi="Wingdings" w:hint="default"/>
+      </w:rPr>
+    </w:lvl>
+    <w:lvl w:ilvl="6" w:tplc="08090001" w:tentative="1">
+      <w:start w:val="1"/>
+      <w:numFmt w:val="bullet"/>
+      <w:lvlText w:val=""/>
+      <w:lvlJc w:val="left"/>
+      <w:pPr>
+        <w:ind w:left="5040" w:hanging="360"/>
+      </w:pPr>
+      <w:rPr>
+        <w:rFonts w:ascii="Symbol" w:hAnsi="Symbol" w:hint="default"/>
+      </w:rPr>
+    </w:lvl>
+    <w:lvl w:ilvl="7" w:tplc="08090003" w:tentative="1">
+      <w:start w:val="1"/>
+      <w:numFmt w:val="bullet"/>
+      <w:lvlText w:val="o"/>
+      <w:lvlJc w:val="left"/>
+      <w:pPr>
+        <w:ind w:left="5760" w:hanging="360"/>
+      </w:pPr>
+      <w:rPr>
+        <w:rFonts w:ascii="Courier New" w:hAnsi="Courier New" w:cs="Courier New" w:hint="default"/>
+      </w:rPr>
+    </w:lvl>
+    <w:lvl w:ilvl="8" w:tplc="08090005" w:tentative="1">
+      <w:start w:val="1"/>
+      <w:numFmt w:val="bullet"/>
+      <w:lvlText w:val=""/>
+      <w:lvlJc w:val="left"/>
+      <w:pPr>
+        <w:ind w:left="6480" w:hanging="360"/>
+      </w:pPr>
+      <w:rPr>
+        <w:rFonts w:ascii="Wingdings" w:hAnsi="Wingdings" w:hint="default"/>
+      </w:rPr>
+    </w:lvl>
+  </w:abstractNum>
+  <w:abstractNum w:abstractNumId="4" w15:restartNumberingAfterBreak="0">
+    <w:nsid w:val="7C3967DE"/>
+    <w:multiLevelType w:val="hybridMultilevel"/>
+    <w:tmpl w:val="1F74F98C"/>
+    <w:lvl w:ilvl="0" w:tplc="08090005">
+      <w:start w:val="1"/>
+      <w:numFmt w:val="bullet"/>
+      <w:lvlText w:val=""/>
+      <w:lvlJc w:val="left"/>
+      <w:pPr>
+        <w:ind w:left="720" w:hanging="360"/>
+      </w:pPr>
+      <w:rPr>
+        <w:rFonts w:ascii="Wingdings" w:hAnsi="Wingdings" w:hint="default"/>
+      </w:rPr>
+    </w:lvl>
+    <w:lvl w:ilvl="1" w:tplc="08090003" w:tentative="1">
+      <w:start w:val="1"/>
+      <w:numFmt w:val="bullet"/>
+      <w:lvlText w:val="o"/>
+      <w:lvlJc w:val="left"/>
+      <w:pPr>
+        <w:ind w:left="1440" w:hanging="360"/>
+      </w:pPr>
+      <w:rPr>
+        <w:rFonts w:ascii="Courier New" w:hAnsi="Courier New" w:cs="Courier New" w:hint="default"/>
+      </w:rPr>
+    </w:lvl>
+    <w:lvl w:ilvl="2" w:tplc="08090005" w:tentative="1">
+      <w:start w:val="1"/>
+      <w:numFmt w:val="bullet"/>
+      <w:lvlText w:val=""/>
+      <w:lvlJc w:val="left"/>
+      <w:pPr>
+        <w:ind w:left="2160" w:hanging="360"/>
+      </w:pPr>
+      <w:rPr>
+        <w:rFonts w:ascii="Wingdings" w:hAnsi="Wingdings" w:hint="default"/>
+      </w:rPr>
+    </w:lvl>
+    <w:lvl w:ilvl="3" w:tplc="08090001" w:tentative="1">
+      <w:start w:val="1"/>
+      <w:numFmt w:val="bullet"/>
+      <w:lvlText w:val=""/>
+      <w:lvlJc w:val="left"/>
+      <w:pPr>
+        <w:ind w:left="2880" w:hanging="360"/>
+      </w:pPr>
+      <w:rPr>
+        <w:rFonts w:ascii="Symbol" w:hAnsi="Symbol" w:hint="default"/>
+      </w:rPr>
+    </w:lvl>
+    <w:lvl w:ilvl="4" w:tplc="08090003" w:tentative="1">
+      <w:start w:val="1"/>
+      <w:numFmt w:val="bullet"/>
+      <w:lvlText w:val="o"/>
+      <w:lvlJc w:val="left"/>
+      <w:pPr>
+        <w:ind w:left="3600" w:hanging="360"/>
+      </w:pPr>
+      <w:rPr>
+        <w:rFonts w:ascii="Courier New" w:hAnsi="Courier New" w:cs="Courier New" w:hint="default"/>
+      </w:rPr>
+    </w:lvl>
+    <w:lvl w:ilvl="5" w:tplc="08090005" w:tentative="1">
+      <w:start w:val="1"/>
+      <w:numFmt w:val="bullet"/>
+      <w:lvlText w:val=""/>
+      <w:lvlJc w:val="left"/>
+      <w:pPr>
+        <w:ind w:left="4320" w:hanging="360"/>
+      </w:pPr>
+      <w:rPr>
+        <w:rFonts w:ascii="Wingdings" w:hAnsi="Wingdings" w:hint="default"/>
+      </w:rPr>
+    </w:lvl>
+    <w:lvl w:ilvl="6" w:tplc="08090001" w:tentative="1">
+      <w:start w:val="1"/>
+      <w:numFmt w:val="bullet"/>
+      <w:lvlText w:val=""/>
+      <w:lvlJc w:val="left"/>
+      <w:pPr>
+        <w:ind w:left="5040" w:hanging="360"/>
+      </w:pPr>
+      <w:rPr>
+        <w:rFonts w:ascii="Symbol" w:hAnsi="Symbol" w:hint="default"/>
+      </w:rPr>
+    </w:lvl>
+    <w:lvl w:ilvl="7" w:tplc="08090003" w:tentative="1">
+      <w:start w:val="1"/>
+      <w:numFmt w:val="bullet"/>
+      <w:lvlText w:val="o"/>
+      <w:lvlJc w:val="left"/>
+      <w:pPr>
+        <w:ind w:left="5760" w:hanging="360"/>
+      </w:pPr>
+      <w:rPr>
+        <w:rFonts w:ascii="Courier New" w:hAnsi="Courier New" w:cs="Courier New" w:hint="default"/>
+      </w:rPr>
+    </w:lvl>
+    <w:lvl w:ilvl="8" w:tplc="08090005" w:tentative="1">
+      <w:start w:val="1"/>
+      <w:numFmt w:val="bullet"/>
+      <w:lvlText w:val=""/>
+      <w:lvlJc w:val="left"/>
+      <w:pPr>
+        <w:ind w:left="6480" w:hanging="360"/>
+      </w:pPr>
+      <w:rPr>
+        <w:rFonts w:ascii="Wingdings" w:hAnsi="Wingdings" w:hint="default"/>
+      </w:rPr>
+    </w:lvl>
+  </w:abstractNum>
   <w:num w:numId="1">
-    <w:abstractNumId w:val="1"/>
+    <w:abstractNumId w:val="2"/>
   </w:num>
   <w:num w:numId="2">
     <w:abstractNumId w:val="0"/>
+  </w:num>
+  <w:num w:numId="3">
+    <w:abstractNumId w:val="1"/>
+  </w:num>
+  <w:num w:numId="4">
+    <w:abstractNumId w:val="4"/>
+  </w:num>
+  <w:num w:numId="5">
+    <w:abstractNumId w:val="3"/>
   </w:num>
 </w:numbering>
 </file>

</xml_diff>

<commit_message>
Implementato calcolo saldo, modifiche su documento OO
</commit_message>
<xml_diff>
--- a/Object orientation/Documento OO.docx
+++ b/Object orientation/Documento OO.docx
@@ -2473,8 +2473,8 @@
           <w:szCs w:val="28"/>
         </w:rPr>
         <w:drawing>
-          <wp:inline distT="0" distB="0" distL="0" distR="0" wp14:anchorId="60EBC4EE" wp14:editId="58029D09">
-            <wp:extent cx="6634480" cy="3742690"/>
+          <wp:inline distT="0" distB="0" distL="0" distR="0" wp14:anchorId="60EBC4EE" wp14:editId="57ED594C">
+            <wp:extent cx="6634480" cy="3723700"/>
             <wp:effectExtent l="133350" t="114300" r="128270" b="105410"/>
             <wp:docPr id="10" name="Picture 10"/>
             <wp:cNvGraphicFramePr>
@@ -2497,7 +2497,6 @@
                         </a:ext>
                       </a:extLst>
                     </a:blip>
-                    <a:srcRect/>
                     <a:stretch>
                       <a:fillRect/>
                     </a:stretch>
@@ -2505,7 +2504,7 @@
                   <pic:spPr bwMode="auto">
                     <a:xfrm>
                       <a:off x="0" y="0"/>
-                      <a:ext cx="6634480" cy="3742690"/>
+                      <a:ext cx="6634480" cy="3723700"/>
                     </a:xfrm>
                     <a:prstGeom prst="rect">
                       <a:avLst/>
@@ -2528,6 +2527,8 @@
           </wp:inline>
         </w:drawing>
       </w:r>
+      <w:bookmarkStart w:id="0" w:name="_GoBack"/>
+      <w:bookmarkEnd w:id="0"/>
     </w:p>
     <w:p>
       <w:pPr>
@@ -3410,8 +3411,8 @@
           <w:szCs w:val="28"/>
         </w:rPr>
         <w:drawing>
-          <wp:inline distT="0" distB="0" distL="0" distR="0" wp14:anchorId="1C31E5B5" wp14:editId="306FDB9E">
-            <wp:extent cx="6632575" cy="4749165"/>
+          <wp:inline distT="0" distB="0" distL="0" distR="0" wp14:anchorId="1C31E5B5" wp14:editId="424DE701">
+            <wp:extent cx="7015163" cy="4676775"/>
             <wp:effectExtent l="0" t="0" r="0" b="0"/>
             <wp:docPr id="14" name="Picture 14"/>
             <wp:cNvGraphicFramePr>
@@ -3434,7 +3435,6 @@
                         </a:ext>
                       </a:extLst>
                     </a:blip>
-                    <a:srcRect/>
                     <a:stretch>
                       <a:fillRect/>
                     </a:stretch>
@@ -3442,7 +3442,7 @@
                   <pic:spPr bwMode="auto">
                     <a:xfrm>
                       <a:off x="0" y="0"/>
-                      <a:ext cx="6632575" cy="4749165"/>
+                      <a:ext cx="7016788" cy="4677858"/>
                     </a:xfrm>
                     <a:prstGeom prst="rect">
                       <a:avLst/>
@@ -3591,6 +3591,14 @@
     <w:p>
       <w:pPr>
         <w:rPr>
+          <w:sz w:val="24"/>
+          <w:szCs w:val="24"/>
+        </w:rPr>
+      </w:pPr>
+    </w:p>
+    <w:p>
+      <w:pPr>
+        <w:rPr>
           <w:b/>
           <w:bCs/>
           <w:color w:val="2F5496" w:themeColor="accent1" w:themeShade="BF"/>
@@ -3610,9 +3618,9 @@
           <w:u w:val="single"/>
         </w:rPr>
         <w:drawing>
-          <wp:inline distT="0" distB="0" distL="0" distR="0" wp14:anchorId="147581C8" wp14:editId="3D120590">
-            <wp:extent cx="6642100" cy="4513580"/>
-            <wp:effectExtent l="0" t="0" r="6350" b="1270"/>
+          <wp:inline distT="0" distB="0" distL="0" distR="0" wp14:anchorId="147581C8" wp14:editId="3106B6C9">
+            <wp:extent cx="6987648" cy="4724400"/>
+            <wp:effectExtent l="0" t="0" r="3810" b="0"/>
             <wp:docPr id="15" name="Picture 15"/>
             <wp:cNvGraphicFramePr>
               <a:graphicFrameLocks xmlns:a="http://schemas.openxmlformats.org/drawingml/2006/main" noChangeAspect="1"/>
@@ -3634,7 +3642,6 @@
                         </a:ext>
                       </a:extLst>
                     </a:blip>
-                    <a:srcRect/>
                     <a:stretch>
                       <a:fillRect/>
                     </a:stretch>
@@ -3642,7 +3649,7 @@
                   <pic:spPr bwMode="auto">
                     <a:xfrm>
                       <a:off x="0" y="0"/>
-                      <a:ext cx="6642100" cy="4513580"/>
+                      <a:ext cx="6989673" cy="4725769"/>
                     </a:xfrm>
                     <a:prstGeom prst="rect">
                       <a:avLst/>
@@ -3803,7 +3810,6 @@
           <w:sz w:val="44"/>
           <w:szCs w:val="44"/>
         </w:rPr>
-        <w:lastRenderedPageBreak/>
         <w:t>Sequence</w:t>
       </w:r>
       <w:r>
@@ -4113,7 +4119,6 @@
           <w:szCs w:val="32"/>
           <w:u w:val="single"/>
         </w:rPr>
-        <w:lastRenderedPageBreak/>
         <w:t>Riempimento della finestraInventario con gli articoli in magazzino</w:t>
       </w:r>
     </w:p>
@@ -4240,10 +4245,7 @@
         <w:t>.</w:t>
       </w:r>
     </w:p>
-    <w:p>
-      <w:bookmarkStart w:id="0" w:name="_GoBack"/>
-      <w:bookmarkEnd w:id="0"/>
-    </w:p>
+    <w:p/>
     <w:p>
       <w:pPr>
         <w:rPr>

</xml_diff>

<commit_message>
Modifiche sul codice e documento OO
</commit_message>
<xml_diff>
--- a/Object orientation/Documento OO.docx
+++ b/Object orientation/Documento OO.docx
@@ -708,7 +708,49 @@
           <w:sz w:val="28"/>
           <w:szCs w:val="28"/>
         </w:rPr>
-        <w:t>Viene effettuata una connessione con una base di dati implementata con PostgreSQL 12. Il driver che permette la connession</w:t>
+        <w:t>Viene effettuata una connessione con una base di dati implementata con PostgreSQL 12</w:t>
+      </w:r>
+      <w:r>
+        <w:rPr>
+          <w:sz w:val="28"/>
+          <w:szCs w:val="28"/>
+        </w:rPr>
+        <w:t xml:space="preserve"> e h</w:t>
+      </w:r>
+      <w:r>
+        <w:rPr>
+          <w:sz w:val="28"/>
+          <w:szCs w:val="28"/>
+        </w:rPr>
+        <w:t>o</w:t>
+      </w:r>
+      <w:r>
+        <w:rPr>
+          <w:sz w:val="28"/>
+          <w:szCs w:val="28"/>
+        </w:rPr>
+        <w:t>stata</w:t>
+      </w:r>
+      <w:r>
+        <w:rPr>
+          <w:sz w:val="28"/>
+          <w:szCs w:val="28"/>
+        </w:rPr>
+        <w:t xml:space="preserve"> online</w:t>
+      </w:r>
+      <w:r>
+        <w:rPr>
+          <w:sz w:val="28"/>
+          <w:szCs w:val="28"/>
+        </w:rPr>
+        <w:t xml:space="preserve"> sulla piattaforma ElephantSQL</w:t>
+      </w:r>
+      <w:r>
+        <w:rPr>
+          <w:sz w:val="28"/>
+          <w:szCs w:val="28"/>
+        </w:rPr>
+        <w:t>. Il driver che permette la connession</w:t>
       </w:r>
       <w:r>
         <w:rPr>
@@ -756,6 +798,40 @@
         </w:rPr>
         <w:t>.</w:t>
       </w:r>
+    </w:p>
+    <w:p>
+      <w:pPr>
+        <w:ind w:left="360"/>
+        <w:rPr>
+          <w:sz w:val="28"/>
+          <w:szCs w:val="28"/>
+        </w:rPr>
+      </w:pPr>
+      <w:r>
+        <w:rPr>
+          <w:sz w:val="28"/>
+          <w:szCs w:val="28"/>
+        </w:rPr>
+        <w:t xml:space="preserve">L’applicativo fa uso di immagini per la rappresentazione degli articoli. Tali immagini possono essere trovate nella cartella </w:t>
+      </w:r>
+      <w:r>
+        <w:rPr>
+          <w:i/>
+          <w:iCs/>
+          <w:sz w:val="28"/>
+          <w:szCs w:val="28"/>
+        </w:rPr>
+        <w:t>res</w:t>
+      </w:r>
+      <w:r>
+        <w:rPr>
+          <w:sz w:val="28"/>
+          <w:szCs w:val="28"/>
+        </w:rPr>
+        <w:t xml:space="preserve"> insieme alle icone utilizzate dal software.</w:t>
+      </w:r>
+      <w:bookmarkStart w:id="0" w:name="_GoBack"/>
+      <w:bookmarkEnd w:id="0"/>
     </w:p>
     <w:p>
       <w:pPr>
@@ -959,7 +1035,6 @@
           <w:sz w:val="44"/>
           <w:szCs w:val="44"/>
         </w:rPr>
-        <w:lastRenderedPageBreak/>
         <w:t>Mockup</w:t>
       </w:r>
     </w:p>
@@ -985,8 +1060,6 @@
         </w:rPr>
         <w:t xml:space="preserve"> iniziale,</w:t>
       </w:r>
-      <w:bookmarkStart w:id="0" w:name="_GoBack"/>
-      <w:bookmarkEnd w:id="0"/>
       <w:r>
         <w:rPr>
           <w:sz w:val="24"/>
@@ -1163,7 +1236,6 @@
           <w:szCs w:val="32"/>
           <w:u w:val="single"/>
         </w:rPr>
-        <w:lastRenderedPageBreak/>
         <w:t>Home Page</w:t>
       </w:r>
     </w:p>
@@ -1445,7 +1517,6 @@
           <w:szCs w:val="32"/>
           <w:u w:val="single"/>
         </w:rPr>
-        <w:lastRenderedPageBreak/>
         <w:t>FinestraVendite</w:t>
       </w:r>
     </w:p>
@@ -1713,7 +1784,6 @@
           <w:szCs w:val="32"/>
           <w:u w:val="single"/>
         </w:rPr>
-        <w:lastRenderedPageBreak/>
         <w:t>FinestraInventario</w:t>
       </w:r>
     </w:p>
@@ -1986,7 +2056,6 @@
           <w:szCs w:val="32"/>
           <w:u w:val="single"/>
         </w:rPr>
-        <w:lastRenderedPageBreak/>
         <w:t>FinestraRifornimenti</w:t>
       </w:r>
     </w:p>
@@ -2265,7 +2334,6 @@
           <w:szCs w:val="32"/>
           <w:u w:val="single"/>
         </w:rPr>
-        <w:lastRenderedPageBreak/>
         <w:t>ContenutoTransazione</w:t>
       </w:r>
     </w:p>
@@ -2663,7 +2731,6 @@
           <w:szCs w:val="32"/>
           <w:u w:val="single"/>
         </w:rPr>
-        <w:lastRenderedPageBreak/>
         <w:t>Catalogo</w:t>
       </w:r>
     </w:p>
@@ -2963,7 +3030,6 @@
           <w:szCs w:val="32"/>
           <w:u w:val="single"/>
         </w:rPr>
-        <w:lastRenderedPageBreak/>
         <w:t>AggiuntaArticolo e AggiuntaFornitore</w:t>
       </w:r>
     </w:p>

</xml_diff>

<commit_message>
Banali modifiche di formattazione
</commit_message>
<xml_diff>
--- a/Object orientation/Documento OO.docx
+++ b/Object orientation/Documento OO.docx
@@ -108,8 +108,6 @@
         </w:rPr>
         <w:t xml:space="preserve">       </w:t>
       </w:r>
-      <w:bookmarkStart w:id="0" w:name="_GoBack"/>
-      <w:bookmarkEnd w:id="0"/>
       <w:r>
         <w:rPr>
           <w:sz w:val="28"/>
@@ -2077,14 +2075,6 @@
     <w:p>
       <w:pPr>
         <w:rPr>
-          <w:sz w:val="28"/>
-          <w:szCs w:val="28"/>
-        </w:rPr>
-      </w:pPr>
-    </w:p>
-    <w:p>
-      <w:pPr>
-        <w:rPr>
           <w:rFonts w:asciiTheme="majorHAnsi" w:hAnsiTheme="majorHAnsi" w:cstheme="majorHAnsi"/>
           <w:b/>
           <w:bCs/>
@@ -2104,6 +2094,7 @@
           <w:szCs w:val="32"/>
           <w:u w:val="single"/>
         </w:rPr>
+        <w:lastRenderedPageBreak/>
         <w:t>FinestraRifornimenti</w:t>
       </w:r>
     </w:p>
@@ -2382,6 +2373,7 @@
           <w:szCs w:val="32"/>
           <w:u w:val="single"/>
         </w:rPr>
+        <w:lastRenderedPageBreak/>
         <w:t>ContenutoTransazione</w:t>
       </w:r>
     </w:p>
@@ -2779,6 +2771,7 @@
           <w:szCs w:val="32"/>
           <w:u w:val="single"/>
         </w:rPr>
+        <w:lastRenderedPageBreak/>
         <w:t>Catalogo</w:t>
       </w:r>
     </w:p>
@@ -3050,15 +3043,6 @@
     <w:p>
       <w:pPr>
         <w:rPr>
-          <w:rFonts w:asciiTheme="minorHAnsi" w:hAnsiTheme="minorHAnsi" w:cstheme="minorHAnsi"/>
-          <w:sz w:val="28"/>
-          <w:szCs w:val="28"/>
-        </w:rPr>
-      </w:pPr>
-    </w:p>
-    <w:p>
-      <w:pPr>
-        <w:rPr>
           <w:rFonts w:asciiTheme="majorHAnsi" w:hAnsiTheme="majorHAnsi" w:cstheme="majorHAnsi"/>
           <w:b/>
           <w:bCs/>
@@ -3078,6 +3062,7 @@
           <w:szCs w:val="32"/>
           <w:u w:val="single"/>
         </w:rPr>
+        <w:lastRenderedPageBreak/>
         <w:t>AggiuntaArticolo e AggiuntaFornitore</w:t>
       </w:r>
     </w:p>
@@ -3130,7 +3115,6 @@
           <w:sz w:val="28"/>
           <w:szCs w:val="28"/>
         </w:rPr>
-        <w:lastRenderedPageBreak/>
         <w:drawing>
           <wp:inline distT="0" distB="0" distL="0" distR="0" wp14:anchorId="3B4F2D17" wp14:editId="0F95ADD9">
             <wp:extent cx="3883013" cy="3904807"/>
@@ -3284,6 +3268,7 @@
           <w:sz w:val="44"/>
           <w:szCs w:val="44"/>
         </w:rPr>
+        <w:lastRenderedPageBreak/>
         <w:t>Class Diagram</w:t>
       </w:r>
     </w:p>
@@ -3325,7 +3310,6 @@
           <w:sz w:val="24"/>
           <w:szCs w:val="24"/>
         </w:rPr>
-        <w:lastRenderedPageBreak/>
         <w:t xml:space="preserve">Da notare che nella cartella del PDF </w:t>
       </w:r>
       <w:r>
@@ -3635,6 +3619,7 @@
           <w:szCs w:val="32"/>
           <w:u w:val="single"/>
         </w:rPr>
+        <w:lastRenderedPageBreak/>
         <w:t>Parte di interfaccia grafica</w:t>
       </w:r>
     </w:p>
@@ -3920,18 +3905,6 @@
     </w:p>
     <w:p>
       <w:pPr>
-        <w:rPr>
-          <w:b/>
-          <w:bCs/>
-          <w:color w:val="2F5496" w:themeColor="accent1" w:themeShade="BF"/>
-          <w:sz w:val="32"/>
-          <w:szCs w:val="32"/>
-          <w:u w:val="single"/>
-        </w:rPr>
-      </w:pPr>
-    </w:p>
-    <w:p>
-      <w:pPr>
         <w:pStyle w:val="Title"/>
         <w:pBdr>
           <w:bottom w:val="single" w:sz="4" w:space="1" w:color="000000"/>
@@ -3954,6 +3927,7 @@
           <w:sz w:val="44"/>
           <w:szCs w:val="44"/>
         </w:rPr>
+        <w:lastRenderedPageBreak/>
         <w:t>Sequence</w:t>
       </w:r>
       <w:r>
@@ -3981,7 +3955,6 @@
           <w:sz w:val="24"/>
           <w:szCs w:val="24"/>
         </w:rPr>
-        <w:lastRenderedPageBreak/>
         <w:t>In seguito sono presentati i sequence diagram che descrivono il funzionamento di alcuni metodi</w:t>
       </w:r>
       <w:r>
@@ -4256,7 +4229,9 @@
           <w:u w:val="single"/>
         </w:rPr>
       </w:pPr>
-      <w:r>
+    </w:p>
+    <w:p>
+      <w:pPr>
         <w:rPr>
           <w:rFonts w:asciiTheme="majorHAnsi" w:hAnsiTheme="majorHAnsi" w:cstheme="majorHAnsi"/>
           <w:b/>
@@ -4266,6 +4241,20 @@
           <w:szCs w:val="32"/>
           <w:u w:val="single"/>
         </w:rPr>
+      </w:pPr>
+      <w:bookmarkStart w:id="0" w:name="_GoBack"/>
+      <w:bookmarkEnd w:id="0"/>
+      <w:r>
+        <w:rPr>
+          <w:rFonts w:asciiTheme="majorHAnsi" w:hAnsiTheme="majorHAnsi" w:cstheme="majorHAnsi"/>
+          <w:b/>
+          <w:bCs/>
+          <w:color w:val="2F5496" w:themeColor="accent1" w:themeShade="BF"/>
+          <w:sz w:val="32"/>
+          <w:szCs w:val="32"/>
+          <w:u w:val="single"/>
+        </w:rPr>
+        <w:lastRenderedPageBreak/>
         <w:t>Riempimento della finestraInventario con gli articoli in magazzino</w:t>
       </w:r>
     </w:p>
@@ -4327,15 +4316,7 @@
           <w:sz w:val="24"/>
           <w:szCs w:val="24"/>
         </w:rPr>
-        <w:t xml:space="preserve">. Una volta ottenuti gli articoli </w:t>
-      </w:r>
-      <w:r>
-        <w:rPr>
-          <w:sz w:val="24"/>
-          <w:szCs w:val="24"/>
-        </w:rPr>
-        <w:lastRenderedPageBreak/>
-        <w:t xml:space="preserve">desiderati, viene eseguito un ciclo for each che riempe la finestra con i </w:t>
+        <w:t xml:space="preserve">. Una volta ottenuti gli articoli desiderati, viene eseguito un ciclo for each che riempe la finestra con i </w:t>
       </w:r>
       <w:r>
         <w:rPr>
@@ -4564,6 +4545,7 @@
           <w:szCs w:val="32"/>
           <w:u w:val="single"/>
         </w:rPr>
+        <w:lastRenderedPageBreak/>
         <w:t>Inserimento di una nuova transazione di tipo vendita</w:t>
       </w:r>
     </w:p>
@@ -4633,15 +4615,7 @@
           <w:sz w:val="24"/>
           <w:szCs w:val="24"/>
         </w:rPr>
-        <w:t xml:space="preserve"> che provede all’inserimento di una </w:t>
-      </w:r>
-      <w:r>
-        <w:rPr>
-          <w:sz w:val="24"/>
-          <w:szCs w:val="24"/>
-        </w:rPr>
-        <w:lastRenderedPageBreak/>
-        <w:t xml:space="preserve">nuova vendita attraverso </w:t>
+        <w:t xml:space="preserve"> che provede all’inserimento di una nuova vendita attraverso </w:t>
       </w:r>
       <w:r>
         <w:rPr>

</xml_diff>

<commit_message>
Varie modifiche sul documento OO
</commit_message>
<xml_diff>
--- a/Object orientation/Documento OO.docx
+++ b/Object orientation/Documento OO.docx
@@ -727,14 +727,14 @@
           <w:sz w:val="28"/>
           <w:szCs w:val="28"/>
         </w:rPr>
-        <w:t xml:space="preserve"> effettuarne</w:t>
-      </w:r>
-      <w:r>
-        <w:rPr>
-          <w:sz w:val="28"/>
-          <w:szCs w:val="28"/>
-        </w:rPr>
-        <w:t xml:space="preserve"> nuove</w:t>
+        <w:t xml:space="preserve"> </w:t>
+      </w:r>
+      <w:r>
+        <w:rPr>
+          <w:sz w:val="28"/>
+          <w:szCs w:val="28"/>
+        </w:rPr>
+        <w:t>effettuare nuove transazioni ed eliminare quelle vecchie</w:t>
       </w:r>
     </w:p>
     <w:p>
@@ -969,16 +969,6 @@
         </w:rPr>
         <w:t xml:space="preserve">     </w:t>
       </w:r>
-    </w:p>
-    <w:p>
-      <w:pPr>
-        <w:rPr>
-          <w:b/>
-          <w:bCs/>
-          <w:sz w:val="28"/>
-          <w:szCs w:val="28"/>
-        </w:rPr>
-      </w:pPr>
     </w:p>
     <w:p>
       <w:pPr>
@@ -3533,6 +3523,73 @@
         <w:t xml:space="preserve">all’interno delle classi GUI, che si occupano di aggiungere gli ActionListener per i diversi JButton </w:t>
       </w:r>
     </w:p>
+    <w:p>
+      <w:pPr>
+        <w:pStyle w:val="ListParagraph"/>
+        <w:numPr>
+          <w:ilvl w:val="0"/>
+          <w:numId w:val="6"/>
+        </w:numPr>
+        <w:rPr>
+          <w:sz w:val="24"/>
+          <w:szCs w:val="24"/>
+        </w:rPr>
+      </w:pPr>
+      <w:r>
+        <w:rPr>
+          <w:sz w:val="24"/>
+          <w:szCs w:val="24"/>
+        </w:rPr>
+        <w:t xml:space="preserve">la classe </w:t>
+      </w:r>
+      <w:r>
+        <w:rPr>
+          <w:b/>
+          <w:bCs/>
+          <w:i/>
+          <w:iCs/>
+          <w:sz w:val="24"/>
+          <w:szCs w:val="24"/>
+        </w:rPr>
+        <w:t xml:space="preserve">Driver </w:t>
+      </w:r>
+      <w:r>
+        <w:rPr>
+          <w:sz w:val="24"/>
+          <w:szCs w:val="24"/>
+        </w:rPr>
+        <w:t xml:space="preserve">che contiene il metodo </w:t>
+      </w:r>
+      <w:r>
+        <w:rPr>
+          <w:b/>
+          <w:bCs/>
+          <w:i/>
+          <w:iCs/>
+          <w:sz w:val="24"/>
+          <w:szCs w:val="24"/>
+        </w:rPr>
+        <w:t>main()</w:t>
+      </w:r>
+      <w:r>
+        <w:rPr>
+          <w:sz w:val="24"/>
+          <w:szCs w:val="24"/>
+        </w:rPr>
+        <w:t xml:space="preserve">, il cui unico compito è istanziare il </w:t>
+      </w:r>
+      <w:r>
+        <w:rPr>
+          <w:b/>
+          <w:bCs/>
+          <w:i/>
+          <w:iCs/>
+          <w:sz w:val="24"/>
+          <w:szCs w:val="24"/>
+        </w:rPr>
+        <w:t>Controller</w:t>
+      </w:r>
+    </w:p>
     <w:p/>
     <w:p>
       <w:pPr>
@@ -3668,15 +3725,6 @@
     <w:p>
       <w:pPr>
         <w:rPr>
-          <w:rFonts w:asciiTheme="minorHAnsi" w:hAnsiTheme="minorHAnsi" w:cstheme="minorHAnsi"/>
-          <w:sz w:val="28"/>
-          <w:szCs w:val="28"/>
-        </w:rPr>
-      </w:pPr>
-    </w:p>
-    <w:p>
-      <w:pPr>
-        <w:rPr>
           <w:rFonts w:asciiTheme="majorHAnsi" w:hAnsiTheme="majorHAnsi" w:cstheme="majorHAnsi"/>
           <w:b/>
           <w:bCs/>
@@ -3811,8 +3859,6 @@
         </w:rPr>
         <w:t>, contenente alcuni oggetti stilistici</w:t>
       </w:r>
-      <w:bookmarkStart w:id="0" w:name="_GoBack"/>
-      <w:bookmarkEnd w:id="0"/>
       <w:r>
         <w:rPr>
           <w:sz w:val="24"/>
@@ -3997,18 +4043,6 @@
     </w:p>
     <w:p>
       <w:pPr>
-        <w:rPr>
-          <w:b/>
-          <w:bCs/>
-          <w:color w:val="2F5496" w:themeColor="accent1" w:themeShade="BF"/>
-          <w:sz w:val="32"/>
-          <w:szCs w:val="32"/>
-          <w:u w:val="single"/>
-        </w:rPr>
-      </w:pPr>
-    </w:p>
-    <w:p>
-      <w:pPr>
         <w:pStyle w:val="Title"/>
         <w:pBdr>
           <w:bottom w:val="single" w:sz="4" w:space="1" w:color="000000"/>
@@ -4045,6 +4079,19 @@
         </w:rPr>
         <w:t xml:space="preserve"> Diagram</w:t>
       </w:r>
+      <w:r>
+        <w:rPr>
+          <w:rFonts w:ascii="Calibri" w:hAnsi="Calibri" w:cs="Calibri"/>
+          <w:b/>
+          <w:bCs/>
+          <w:color w:val="2F5496" w:themeColor="accent1" w:themeShade="BF"/>
+          <w:sz w:val="44"/>
+          <w:szCs w:val="44"/>
+        </w:rPr>
+        <w:t>s</w:t>
+      </w:r>
+      <w:bookmarkStart w:id="0" w:name="_GoBack"/>
+      <w:bookmarkEnd w:id="0"/>
     </w:p>
     <w:p/>
     <w:p>

</xml_diff>

<commit_message>
Aggiornati codice ed eseguibili
</commit_message>
<xml_diff>
--- a/Object orientation/Documento OO.docx
+++ b/Object orientation/Documento OO.docx
@@ -3886,6 +3886,7 @@
           <w:u w:val="single"/>
         </w:rPr>
       </w:pPr>
+      <w:bookmarkStart w:id="0" w:name="_GoBack"/>
       <w:r>
         <w:rPr>
           <w:b/>
@@ -3897,9 +3898,9 @@
           <w:u w:val="single"/>
         </w:rPr>
         <w:drawing>
-          <wp:inline distT="0" distB="0" distL="0" distR="0" wp14:anchorId="147581C8" wp14:editId="0AD1D631">
-            <wp:extent cx="7078531" cy="4638675"/>
-            <wp:effectExtent l="0" t="0" r="8255" b="0"/>
+          <wp:inline distT="0" distB="0" distL="0" distR="0" wp14:anchorId="147581C8" wp14:editId="0F1B28B5">
+            <wp:extent cx="7052695" cy="4639413"/>
+            <wp:effectExtent l="0" t="0" r="0" b="8890"/>
             <wp:docPr id="15" name="Picture 15"/>
             <wp:cNvGraphicFramePr>
               <a:graphicFrameLocks xmlns:a="http://schemas.openxmlformats.org/drawingml/2006/main" noChangeAspect="1"/>
@@ -3928,7 +3929,7 @@
                   <pic:spPr bwMode="auto">
                     <a:xfrm>
                       <a:off x="0" y="0"/>
-                      <a:ext cx="7079657" cy="4639413"/>
+                      <a:ext cx="7052695" cy="4639413"/>
                     </a:xfrm>
                     <a:prstGeom prst="rect">
                       <a:avLst/>
@@ -3944,6 +3945,7 @@
           </wp:inline>
         </w:drawing>
       </w:r>
+      <w:bookmarkEnd w:id="0"/>
     </w:p>
     <w:p>
       <w:pPr>
@@ -4090,8 +4092,6 @@
         </w:rPr>
         <w:t>s</w:t>
       </w:r>
-      <w:bookmarkStart w:id="0" w:name="_GoBack"/>
-      <w:bookmarkEnd w:id="0"/>
     </w:p>
     <w:p/>
     <w:p>

</xml_diff>